<commit_message>
Initial addition of huffman encoding section.
</commit_message>
<xml_diff>
--- a/report/JET_Audio_Encoder_Report.docx
+++ b/report/JET_Audio_Encoder_Report.docx
@@ -257,13 +257,7 @@
       </w:pPr>
       <w:r>
         <w:tab/>
-        <w:t xml:space="preserve">Cool stuff about what the </w:t>
-      </w:r>
-      <w:r>
-        <w:t xml:space="preserve">MDCT </w:t>
-      </w:r>
-      <w:r>
-        <w:t>does…</w:t>
+        <w:t>Cool stuff about what the MDCT does…</w:t>
       </w:r>
     </w:p>
     <w:p>
@@ -299,10 +293,7 @@
       </w:pPr>
       <w:r>
         <w:tab/>
-        <w:t xml:space="preserve">Cool stuff about what the </w:t>
-      </w:r>
-      <w:r>
-        <w:t xml:space="preserve">byte </w:t>
+        <w:t xml:space="preserve">Cool stuff about what the byte </w:t>
       </w:r>
       <w:proofErr w:type="spellStart"/>
       <w:r>
@@ -317,53 +308,112 @@
       <w:pPr>
         <w:spacing w:after="0"/>
       </w:pPr>
-    </w:p>
-    <w:p>
-      <w:pPr>
-        <w:spacing w:after="0"/>
-        <w:rPr>
-          <w:b/>
-        </w:rPr>
-      </w:pPr>
-      <w:r>
-        <w:rPr>
-          <w:b/>
-        </w:rPr>
-        <w:t>Huffman Encoder</w:t>
-      </w:r>
-    </w:p>
-    <w:p>
-      <w:pPr>
-        <w:spacing w:after="0"/>
-      </w:pPr>
-      <w:r>
-        <w:tab/>
-        <w:t xml:space="preserve">Cool stuff about what the Huffman Encoding scheme </w:t>
-      </w:r>
-      <w:r>
-        <w:t>does…</w:t>
-      </w:r>
-    </w:p>
-    <w:p>
-      <w:pPr>
-        <w:spacing w:after="0"/>
-      </w:pPr>
-    </w:p>
-    <w:p>
-      <w:pPr>
-        <w:spacing w:after="0"/>
-        <w:rPr>
-          <w:b/>
-        </w:rPr>
-      </w:pPr>
-      <w:r>
-        <w:rPr>
-          <w:b/>
-        </w:rPr>
-        <w:t>Serialization</w:t>
-      </w:r>
       <w:bookmarkStart w:id="0" w:name="_GoBack"/>
       <w:bookmarkEnd w:id="0"/>
+    </w:p>
+    <w:p>
+      <w:pPr>
+        <w:spacing w:after="0"/>
+        <w:rPr>
+          <w:b/>
+        </w:rPr>
+      </w:pPr>
+      <w:r>
+        <w:rPr>
+          <w:b/>
+        </w:rPr>
+        <w:t>Huffman Encoder</w:t>
+      </w:r>
+    </w:p>
+    <w:p>
+      <w:pPr>
+        <w:spacing w:after="0"/>
+      </w:pPr>
+      <w:r>
+        <w:tab/>
+      </w:r>
+      <w:r>
+        <w:t>Recall that the strategy for Huffman encoding is to build a frequency table of characters in a file and then use a variable-length code to represent the characters, with the more frequent characters having shorter codes.  In our implementation, the characters are bytes, represented by the integer values 0 to 255.</w:t>
+      </w:r>
+    </w:p>
+    <w:p>
+      <w:pPr>
+        <w:shd w:val="clear" w:color="auto" w:fill="FFFFFF"/>
+        <w:spacing w:after="0" w:line="240" w:lineRule="auto"/>
+        <w:ind w:firstLine="720"/>
+      </w:pPr>
+      <w:r>
+        <w:t xml:space="preserve">The first step is to build the frequency table.  This requires an initial pass through the entire input which keeps track of the number of occurrences of each byte in an integer array. The complexity of this pass in </w:t>
+      </w:r>
+      <w:proofErr w:type="gramStart"/>
+      <w:r>
+        <w:t>O(</w:t>
+      </w:r>
+      <w:proofErr w:type="gramEnd"/>
+      <w:r>
+        <w:t xml:space="preserve">n).  We then build a code tree and a canonical Huffman code from the frequency table.  Here we are making a fixed number of passes over fixed length arrays and queues which will be constant time, so the complexity for this part is </w:t>
+      </w:r>
+      <w:proofErr w:type="gramStart"/>
+      <w:r>
+        <w:t>O(</w:t>
+      </w:r>
+      <w:proofErr w:type="gramEnd"/>
+      <w:r>
+        <w:t xml:space="preserve">1).  When we write the output, we first write the code table, which is again constant time.  Then we make another pass through the input to do the actual encoding with complexity </w:t>
+      </w:r>
+      <w:proofErr w:type="gramStart"/>
+      <w:r>
+        <w:t>O(</w:t>
+      </w:r>
+      <w:proofErr w:type="gramEnd"/>
+      <w:r>
+        <w:t xml:space="preserve">n).  Thus the overall complexity of our Huffman encoding implementation is </w:t>
+      </w:r>
+      <w:proofErr w:type="gramStart"/>
+      <w:r>
+        <w:t>O(</w:t>
+      </w:r>
+      <w:proofErr w:type="gramEnd"/>
+      <w:r>
+        <w:t>n).</w:t>
+      </w:r>
+    </w:p>
+    <w:p>
+      <w:pPr>
+        <w:shd w:val="clear" w:color="auto" w:fill="FFFFFF"/>
+        <w:spacing w:after="0" w:line="240" w:lineRule="auto"/>
+        <w:ind w:firstLine="720"/>
+      </w:pPr>
+      <w:r>
+        <w:t xml:space="preserve">One way in which we can change this algorithm is by eliminating the initial pass through the input to build the frequency table.  This also eliminates the need to build a canonical code tree that is included with the output.  The strategy for this implementation is to start with a blank frequency table and increment the counts for each byte as the input is being encoded.  At first we have no data on frequency so the encoding is suboptimal.  But as we progress through the input and update the frequency table, we periodically rebuild the code tree and use the updated Huffman codes to encode the next series of bytes.  While this means that a particular byte could have a different code at different points in the output, the rebuilding of the code tree is done at the same points in both the encoding and decoding processes so that the output of the encoding is decoded correctly.  The complexity of this version of the encoding algorithm is also </w:t>
+      </w:r>
+      <w:proofErr w:type="gramStart"/>
+      <w:r>
+        <w:t>O(</w:t>
+      </w:r>
+      <w:proofErr w:type="gramEnd"/>
+      <w:r>
+        <w:t>n), although in practice, since it’s only making a single pass through the input it will take slightly more than half the time of the original implementation.  </w:t>
+      </w:r>
+    </w:p>
+    <w:p>
+      <w:pPr>
+        <w:spacing w:after="0"/>
+      </w:pPr>
+    </w:p>
+    <w:p>
+      <w:pPr>
+        <w:spacing w:after="0"/>
+        <w:rPr>
+          <w:b/>
+        </w:rPr>
+      </w:pPr>
+      <w:r>
+        <w:rPr>
+          <w:b/>
+        </w:rPr>
+        <w:t>Serialization</w:t>
+      </w:r>
     </w:p>
     <w:p>
       <w:pPr>
@@ -648,6 +698,22 @@
       <w:szCs w:val="28"/>
     </w:rPr>
   </w:style>
+  <w:style w:type="paragraph" w:styleId="NormalWeb">
+    <w:name w:val="Normal (Web)"/>
+    <w:basedOn w:val="Normal"/>
+    <w:uiPriority w:val="99"/>
+    <w:semiHidden/>
+    <w:unhideWhenUsed/>
+    <w:rsid w:val="00B7057D"/>
+    <w:pPr>
+      <w:spacing w:before="100" w:beforeAutospacing="1" w:after="100" w:afterAutospacing="1" w:line="240" w:lineRule="auto"/>
+    </w:pPr>
+    <w:rPr>
+      <w:rFonts w:ascii="Times New Roman" w:eastAsia="Times New Roman" w:hAnsi="Times New Roman" w:cs="Times New Roman"/>
+      <w:sz w:val="24"/>
+      <w:szCs w:val="24"/>
+    </w:rPr>
+  </w:style>
 </w:styles>
 </file>
 
@@ -913,6 +979,22 @@
       <w:color w:val="365F91" w:themeColor="accent1" w:themeShade="BF"/>
       <w:sz w:val="28"/>
       <w:szCs w:val="28"/>
+    </w:rPr>
+  </w:style>
+  <w:style w:type="paragraph" w:styleId="NormalWeb">
+    <w:name w:val="Normal (Web)"/>
+    <w:basedOn w:val="Normal"/>
+    <w:uiPriority w:val="99"/>
+    <w:semiHidden/>
+    <w:unhideWhenUsed/>
+    <w:rsid w:val="00B7057D"/>
+    <w:pPr>
+      <w:spacing w:before="100" w:beforeAutospacing="1" w:after="100" w:afterAutospacing="1" w:line="240" w:lineRule="auto"/>
+    </w:pPr>
+    <w:rPr>
+      <w:rFonts w:ascii="Times New Roman" w:eastAsia="Times New Roman" w:hAnsi="Times New Roman" w:cs="Times New Roman"/>
+      <w:sz w:val="24"/>
+      <w:szCs w:val="24"/>
     </w:rPr>
   </w:style>
 </w:styles>

</xml_diff>

<commit_message>
Updated the final report with huffman and serialization content.
</commit_message>
<xml_diff>
--- a/report/JET_Audio_Encoder_Report.docx
+++ b/report/JET_Audio_Encoder_Report.docx
@@ -308,8 +308,6 @@
       <w:pPr>
         <w:spacing w:after="0"/>
       </w:pPr>
-      <w:bookmarkStart w:id="0" w:name="_GoBack"/>
-      <w:bookmarkEnd w:id="0"/>
     </w:p>
     <w:p>
       <w:pPr>
@@ -331,9 +329,16 @@
       </w:pPr>
       <w:r>
         <w:tab/>
-      </w:r>
-      <w:r>
-        <w:t>Recall that the strategy for Huffman encoding is to build a frequency table of characters in a file and then use a variable-length code to represent the characters, with the more frequent characters having shorter codes.  In our implementation, the characters are bytes, represented by the integer values 0 to 255.</w:t>
+        <w:t xml:space="preserve">The final stage of actual work in the pipeline is the Huffman Encoder.  This stage actually performs loss-less compression.  The general </w:t>
+      </w:r>
+      <w:r>
+        <w:t>strategy for Huffman encoding is to build a frequency table of characters in a file and then use a variable-length code to represent the characters, with the more frequent charact</w:t>
+      </w:r>
+      <w:r>
+        <w:t>ers having shorter codes.  In this</w:t>
+      </w:r>
+      <w:r>
+        <w:t xml:space="preserve"> implementation, the characters are bytes, represented by the integer values 0 to 255.</w:t>
       </w:r>
     </w:p>
     <w:p>
@@ -343,7 +348,19 @@
         <w:ind w:firstLine="720"/>
       </w:pPr>
       <w:r>
-        <w:t xml:space="preserve">The first step is to build the frequency table.  This requires an initial pass through the entire input which keeps track of the number of occurrences of each byte in an integer array. The complexity of this pass in </w:t>
+        <w:t>Building the frequency table is the</w:t>
+      </w:r>
+      <w:r>
+        <w:t xml:space="preserve"> first step</w:t>
+      </w:r>
+      <w:r>
+        <w:t xml:space="preserve">.  </w:t>
+      </w:r>
+      <w:r>
+        <w:t>This requires an initial pass through the entire input which keeps track of the number of occurrences of each byte in an integer array</w:t>
+      </w:r>
+      <w:r>
+        <w:t xml:space="preserve">. The complexity of this pass is </w:t>
       </w:r>
       <w:proofErr w:type="gramStart"/>
       <w:r>
@@ -351,7 +368,58 @@
       </w:r>
       <w:proofErr w:type="gramEnd"/>
       <w:r>
-        <w:t xml:space="preserve">n).  We then build a code tree and a canonical Huffman code from the frequency table.  Here we are making a fixed number of passes over fixed length arrays and queues which will be constant time, so the complexity for this part is </w:t>
+        <w:t xml:space="preserve">n).  Next, the code tree </w:t>
+      </w:r>
+      <w:r>
+        <w:t>and a canonical Huffman code</w:t>
+      </w:r>
+      <w:r>
+        <w:t xml:space="preserve"> are built </w:t>
+      </w:r>
+      <w:r>
+        <w:t xml:space="preserve">from the frequency table.  </w:t>
+      </w:r>
+      <w:r>
+        <w:t xml:space="preserve">In this step, the algorithm is </w:t>
+      </w:r>
+      <w:r>
+        <w:t xml:space="preserve">making a fixed number of passes over fixed length arrays and queues which will be constant time, so the complexity </w:t>
+      </w:r>
+      <w:r>
+        <w:t>of</w:t>
+      </w:r>
+      <w:r>
+        <w:t xml:space="preserve"> this part is O(1).  </w:t>
+      </w:r>
+      <w:r>
+        <w:t xml:space="preserve">Finally, when </w:t>
+      </w:r>
+      <w:r>
+        <w:t>writ</w:t>
+      </w:r>
+      <w:r>
+        <w:t>ing the output, the code table must first be written, this again is constant time.</w:t>
+      </w:r>
+      <w:r>
+        <w:t>  Then</w:t>
+      </w:r>
+      <w:r>
+        <w:t>,</w:t>
+      </w:r>
+      <w:r>
+        <w:t xml:space="preserve"> </w:t>
+      </w:r>
+      <w:r>
+        <w:t xml:space="preserve">a final </w:t>
+      </w:r>
+      <w:r>
+        <w:t>pass through the input to do the actual encoding</w:t>
+      </w:r>
+      <w:r>
+        <w:t xml:space="preserve">, which is </w:t>
+      </w:r>
+      <w:r>
+        <w:t xml:space="preserve">complexity </w:t>
       </w:r>
       <w:proofErr w:type="gramStart"/>
       <w:r>
@@ -359,15 +427,13 @@
       </w:r>
       <w:proofErr w:type="gramEnd"/>
       <w:r>
-        <w:t xml:space="preserve">1).  When we write the output, we first write the code table, which is again constant time.  Then we make another pass through the input to do the actual encoding with complexity </w:t>
-      </w:r>
-      <w:proofErr w:type="gramStart"/>
-      <w:r>
-        <w:t>O(</w:t>
-      </w:r>
-      <w:proofErr w:type="gramEnd"/>
-      <w:r>
-        <w:t xml:space="preserve">n).  Thus the overall complexity of our Huffman encoding implementation is </w:t>
+        <w:t>n).  Th</w:t>
+      </w:r>
+      <w:r>
+        <w:t>us the overall complexity of the</w:t>
+      </w:r>
+      <w:r>
+        <w:t xml:space="preserve"> Huffman encoding implementation is </w:t>
       </w:r>
       <w:proofErr w:type="gramStart"/>
       <w:r>
@@ -385,7 +451,19 @@
         <w:ind w:firstLine="720"/>
       </w:pPr>
       <w:r>
-        <w:t xml:space="preserve">One way in which we can change this algorithm is by eliminating the initial pass through the input to build the frequency table.  This also eliminates the need to build a canonical code tree that is included with the output.  The strategy for this implementation is to start with a blank frequency table and increment the counts for each byte as the input is being encoded.  At first we have no data on frequency so the encoding is suboptimal.  But as we progress through the input and update the frequency table, we periodically rebuild the code tree and use the updated Huffman codes to encode the next series of bytes.  While this means that a particular byte could have a different code at different points in the output, the rebuilding of the code tree is done at the same points in both the encoding and decoding processes so that the output of the encoding is decoded correctly.  The complexity of this version of the encoding algorithm is also </w:t>
+        <w:t xml:space="preserve">One way in which </w:t>
+      </w:r>
+      <w:r>
+        <w:t xml:space="preserve">the algorithm </w:t>
+      </w:r>
+      <w:r>
+        <w:t xml:space="preserve">can </w:t>
+      </w:r>
+      <w:r>
+        <w:t>be changed i</w:t>
+      </w:r>
+      <w:r>
+        <w:t xml:space="preserve">s by eliminating the initial pass through the input to build the frequency table.  This also eliminates the need to build a canonical code tree that is included with the output.  The strategy for this implementation is to start with a blank frequency table and increment the counts for each byte as the input is being encoded.  At first we have no data on frequency so the encoding is suboptimal.  But as we progress through the input and update the frequency table, we periodically rebuild the code tree and use the updated Huffman codes to encode the next series of bytes.  While this means that a particular byte could have a different code at different points in the output, the rebuilding of the code tree is done at the same points in both the encoding and decoding processes so that the output of the encoding is decoded correctly.  The complexity of this version of the encoding algorithm is also </w:t>
       </w:r>
       <w:proofErr w:type="gramStart"/>
       <w:r>
@@ -423,6 +501,49 @@
         <w:tab/>
         <w:t xml:space="preserve">As mentioned before, the writing of the compressed file was not actually done to the MP3 standard, but was instead a simplified writing of bytes to a raw data format (.jet).  This </w:t>
       </w:r>
+      <w:r>
+        <w:t xml:space="preserve">step bypassed the complexity of encoding to a specific standard, yet enabled the program to write the data to a binary file for size comparison.  This stage is making a single pass through the data stream as it writes them to file.  The complexity of this stage of the pipeline is therefore </w:t>
+      </w:r>
+      <w:proofErr w:type="gramStart"/>
+      <w:r>
+        <w:t>O(</w:t>
+      </w:r>
+      <w:proofErr w:type="gramEnd"/>
+      <w:r>
+        <w:t>n).</w:t>
+      </w:r>
+    </w:p>
+    <w:p>
+      <w:pPr>
+        <w:spacing w:after="0"/>
+      </w:pPr>
+    </w:p>
+    <w:p>
+      <w:pPr>
+        <w:spacing w:after="0"/>
+        <w:rPr>
+          <w:b/>
+        </w:rPr>
+      </w:pPr>
+      <w:r>
+        <w:rPr>
+          <w:b/>
+        </w:rPr>
+        <w:t>Data Analysis</w:t>
+      </w:r>
+    </w:p>
+    <w:p>
+      <w:pPr>
+        <w:spacing w:after="0"/>
+      </w:pPr>
+      <w:r>
+        <w:rPr>
+          <w:b/>
+        </w:rPr>
+        <w:tab/>
+      </w:r>
+      <w:bookmarkStart w:id="0" w:name="_GoBack"/>
+      <w:bookmarkEnd w:id="0"/>
     </w:p>
     <w:sectPr>
       <w:pgSz w:w="12240" w:h="15840"/>

</xml_diff>

<commit_message>
Updated the report to include a conclusion.
</commit_message>
<xml_diff>
--- a/report/JET_Audio_Encoder_Report.docx
+++ b/report/JET_Audio_Encoder_Report.docx
@@ -1,6 +1,6 @@
 
 <file path=word/document.xml><?xml version="1.0" encoding="utf-8"?>
-<w:document xmlns:wpc="http://schemas.microsoft.com/office/word/2010/wordprocessingCanvas" xmlns:mc="http://schemas.openxmlformats.org/markup-compatibility/2006" xmlns:o="urn:schemas-microsoft-com:office:office" xmlns:r="http://schemas.openxmlformats.org/officeDocument/2006/relationships" xmlns:m="http://schemas.openxmlformats.org/officeDocument/2006/math" xmlns:v="urn:schemas-microsoft-com:vml" xmlns:wp14="http://schemas.microsoft.com/office/word/2010/wordprocessingDrawing" xmlns:wp="http://schemas.openxmlformats.org/drawingml/2006/wordprocessingDrawing" xmlns:w10="urn:schemas-microsoft-com:office:word" xmlns:w="http://schemas.openxmlformats.org/wordprocessingml/2006/main" xmlns:w14="http://schemas.microsoft.com/office/word/2010/wordml" xmlns:w15="http://schemas.microsoft.com/office/word/2012/wordml" xmlns:wpg="http://schemas.microsoft.com/office/word/2010/wordprocessingGroup" xmlns:wpi="http://schemas.microsoft.com/office/word/2010/wordprocessingInk" xmlns:wne="http://schemas.microsoft.com/office/word/2006/wordml" xmlns:wps="http://schemas.microsoft.com/office/word/2010/wordprocessingShape" mc:Ignorable="w14 w15 wp14">
+<w:document xmlns:wpc="http://schemas.microsoft.com/office/word/2010/wordprocessingCanvas" xmlns:mc="http://schemas.openxmlformats.org/markup-compatibility/2006" xmlns:o="urn:schemas-microsoft-com:office:office" xmlns:r="http://schemas.openxmlformats.org/officeDocument/2006/relationships" xmlns:m="http://schemas.openxmlformats.org/officeDocument/2006/math" xmlns:v="urn:schemas-microsoft-com:vml" xmlns:wp14="http://schemas.microsoft.com/office/word/2010/wordprocessingDrawing" xmlns:wp="http://schemas.openxmlformats.org/drawingml/2006/wordprocessingDrawing" xmlns:w10="urn:schemas-microsoft-com:office:word" xmlns:w="http://schemas.openxmlformats.org/wordprocessingml/2006/main" xmlns:w14="http://schemas.microsoft.com/office/word/2010/wordml" xmlns:wpg="http://schemas.microsoft.com/office/word/2010/wordprocessingGroup" xmlns:wpi="http://schemas.microsoft.com/office/word/2010/wordprocessingInk" xmlns:wne="http://schemas.microsoft.com/office/word/2006/wordml" xmlns:wps="http://schemas.microsoft.com/office/word/2010/wordprocessingShape" mc:Ignorable="w14 wp14">
   <w:body>
     <w:p>
       <w:pPr>
@@ -346,7 +346,7 @@
                     <pic:cNvPicPr/>
                   </pic:nvPicPr>
                   <pic:blipFill>
-                    <a:blip r:embed="rId6"/>
+                    <a:blip r:embed="rId7"/>
                     <a:stretch>
                       <a:fillRect/>
                     </a:stretch>
@@ -375,27 +375,14 @@
       <w:r>
         <w:t xml:space="preserve">Figure </w:t>
       </w:r>
-      <w:r>
-        <w:fldChar w:fldCharType="begin"/>
-      </w:r>
-      <w:r>
-        <w:instrText xml:space="preserve"> SEQ Figure \* ARABIC </w:instrText>
-      </w:r>
-      <w:r>
-        <w:fldChar w:fldCharType="separate"/>
-      </w:r>
-      <w:r>
-        <w:rPr>
-          <w:noProof/>
-        </w:rPr>
-        <w:t>1</w:t>
-      </w:r>
-      <w:r>
-        <w:rPr>
-          <w:noProof/>
-        </w:rPr>
-        <w:fldChar w:fldCharType="end"/>
-      </w:r>
+      <w:fldSimple w:instr=" SEQ Figure \* ARABIC ">
+        <w:r>
+          <w:rPr>
+            <w:noProof/>
+          </w:rPr>
+          <w:t>1</w:t>
+        </w:r>
+      </w:fldSimple>
       <w:r>
         <w:t xml:space="preserve">: The frequency response of a 4-band filter bank, which will split an incoming signal into four separate </w:t>
       </w:r>
@@ -472,16 +459,11 @@
       <w:r>
         <w:t>. This resu</w:t>
       </w:r>
-      <w:proofErr w:type="spellStart"/>
       <w:r>
         <w:t>l</w:t>
       </w:r>
       <w:r>
-        <w:t>ts</w:t>
-      </w:r>
-      <w:proofErr w:type="spellEnd"/>
-      <w:r>
-        <w:t xml:space="preserve"> in no additional samples being created by the filter bank. Ideally, the decimation will result in no loss of signal fidelity since the filtering has left each </w:t>
+        <w:t xml:space="preserve">ts in no additional samples being created by the filter bank. Ideally, the decimation will result in no loss of signal fidelity since the filtering has left each </w:t>
       </w:r>
       <w:proofErr w:type="spellStart"/>
       <w:r>
@@ -1104,7 +1086,13 @@
                         <w:rPr>
                           <w:rFonts w:ascii="Cambria Math" w:hAnsi="Cambria Math"/>
                         </w:rPr>
-                        <m:t>bands</m:t>
+                        <m:t>ba</m:t>
+                      </m:r>
+                      <m:r>
+                        <w:rPr>
+                          <w:rFonts w:ascii="Cambria Math" w:hAnsi="Cambria Math"/>
+                        </w:rPr>
+                        <m:t>nds</m:t>
                       </m:r>
                     </m:sub>
                   </m:sSub>
@@ -2866,7 +2854,7 @@
                     <pic:cNvPicPr/>
                   </pic:nvPicPr>
                   <pic:blipFill>
-                    <a:blip r:embed="rId7"/>
+                    <a:blip r:embed="rId8"/>
                     <a:stretch>
                       <a:fillRect/>
                     </a:stretch>
@@ -2895,27 +2883,14 @@
       <w:r>
         <w:t xml:space="preserve">Figure </w:t>
       </w:r>
-      <w:r>
-        <w:fldChar w:fldCharType="begin"/>
-      </w:r>
-      <w:r>
-        <w:instrText xml:space="preserve"> SEQ Figure \* ARABIC </w:instrText>
-      </w:r>
-      <w:r>
-        <w:fldChar w:fldCharType="separate"/>
-      </w:r>
-      <w:r>
-        <w:rPr>
-          <w:noProof/>
-        </w:rPr>
-        <w:t>2</w:t>
-      </w:r>
-      <w:r>
-        <w:rPr>
-          <w:noProof/>
-        </w:rPr>
-        <w:fldChar w:fldCharType="end"/>
-      </w:r>
+      <w:fldSimple w:instr=" SEQ Figure \* ARABIC ">
+        <w:r>
+          <w:rPr>
+            <w:noProof/>
+          </w:rPr>
+          <w:t>2</w:t>
+        </w:r>
+      </w:fldSimple>
       <w:r>
         <w:t xml:space="preserve">: Illustration of the simple psycho-acoustic model. </w:t>
       </w:r>
@@ -3745,108 +3720,184 @@
         <w:spacing w:after="0"/>
         <w:rPr>
           <w:b/>
-        </w:rPr>
-      </w:pPr>
-    </w:p>
-    <w:p>
-      <w:pPr>
-        <w:spacing w:after="0"/>
-        <w:rPr>
-          <w:b/>
-        </w:rPr>
-      </w:pPr>
-    </w:p>
-    <w:p>
-      <w:pPr>
-        <w:spacing w:after="0"/>
+          <w:sz w:val="28"/>
+        </w:rPr>
+      </w:pPr>
+      <w:r>
         <w:rPr>
           <w:b/>
           <w:sz w:val="28"/>
         </w:rPr>
+        <w:lastRenderedPageBreak/>
+        <w:t>Improvements</w:t>
+      </w:r>
+    </w:p>
+    <w:p>
+      <w:pPr>
+        <w:spacing w:after="0"/>
+        <w:rPr>
+          <w:noProof/>
+        </w:rPr>
       </w:pPr>
       <w:r>
         <w:rPr>
           <w:b/>
-          <w:sz w:val="28"/>
-        </w:rPr>
-        <w:t>Improvements</w:t>
-      </w:r>
-    </w:p>
-    <w:p>
-      <w:pPr>
-        <w:spacing w:after="0"/>
+        </w:rPr>
+        <w:tab/>
+      </w:r>
+      <w:r>
+        <w:t>We were able to achieve fast compression time and a reasonable compression ratio. What suffered most was the audio quality</w:t>
+      </w:r>
+      <w:r>
+        <w:t xml:space="preserve"> of the decompressed wav files</w:t>
+      </w:r>
+      <w:r>
+        <w:t xml:space="preserve">. We could improve the performance of our compressor in several ways. Using a carefully designed, purpose built prototype filter would be a good starting place. </w:t>
+      </w:r>
+      <w:r>
+        <w:t xml:space="preserve">Using </w:t>
+      </w:r>
+      <w:r>
+        <w:t>overlapping signal windows</w:t>
+      </w:r>
+      <w:r>
+        <w:t xml:space="preserve"> could help as well, as this could potentially reduce some of the audible noise that may be due to the hard-cut window boundaries. Compression could be further improved with a more sophisticated psycho-acoustic model, which makes use of the MDCT frequency divisions.</w:t>
+      </w:r>
+      <w:r>
         <w:rPr>
           <w:noProof/>
         </w:rPr>
-      </w:pPr>
-      <w:r>
-        <w:rPr>
-          <w:b/>
-        </w:rPr>
-        <w:tab/>
-      </w:r>
-      <w:r>
-        <w:t>We were able to achieve fast compression time and a reasonable compression ratio. What suffered most was the audio quality</w:t>
-      </w:r>
-      <w:r>
-        <w:t xml:space="preserve"> of the decompressed wav files</w:t>
-      </w:r>
-      <w:r>
-        <w:t xml:space="preserve">. </w:t>
-      </w:r>
-      <w:r>
-        <w:t>We could improve the performance of</w:t>
-      </w:r>
-      <w:r>
-        <w:t xml:space="preserve"> our compressor in several ways. Using a carefully designed, purpose built prototype filter would be a good starting place. </w:t>
-      </w:r>
-      <w:r>
-        <w:t xml:space="preserve">Using </w:t>
-      </w:r>
-      <w:r>
-        <w:t>overlapping signal windows</w:t>
-      </w:r>
-      <w:r>
-        <w:t xml:space="preserve"> could help as well, as this could potentially reduce some of the audible noise that may be due to the hard-cut window boundaries. Compression could be further improved with a more sophisticated psycho-acoustic model, which makes use of the MDCT frequency divisions.</w:t>
-      </w:r>
-      <w:r>
+        <w:t xml:space="preserve"> </w:t>
+      </w:r>
+    </w:p>
+    <w:p>
+      <w:pPr>
         <w:rPr>
           <w:noProof/>
         </w:rPr>
-        <w:t xml:space="preserve"> </w:t>
-      </w:r>
-    </w:p>
-    <w:p>
-      <w:pPr>
-        <w:rPr>
-          <w:noProof/>
-        </w:rPr>
-      </w:pPr>
-      <w:bookmarkStart w:id="0" w:name="_GoBack"/>
-      <w:bookmarkEnd w:id="0"/>
-    </w:p>
-    <w:p>
-      <w:pPr>
-        <w:rPr>
-          <w:b/>
-          <w:noProof/>
-        </w:rPr>
-      </w:pPr>
+      </w:pPr>
+    </w:p>
+    <w:p>
       <w:r>
         <w:rPr>
           <w:b/>
           <w:noProof/>
           <w:sz w:val="28"/>
         </w:rPr>
-        <w:t>Conclusions</w:t>
+        <w:t>Conclusion</w:t>
       </w:r>
       <w:r>
         <w:rPr>
           <w:b/>
           <w:noProof/>
+          <w:sz w:val="28"/>
+        </w:rPr>
+        <w:br/>
+      </w:r>
+      <w:r>
+        <w:rPr>
+          <w:b/>
+          <w:noProof/>
+          <w:sz w:val="28"/>
+        </w:rPr>
+        <w:tab/>
+      </w:r>
+      <w:r>
+        <w:t xml:space="preserve">The process of compressing audio signals is challenging to do well.  From a purely performance or data </w:t>
+      </w:r>
+      <w:r>
+        <w:t>compression</w:t>
+      </w:r>
+      <w:r>
+        <w:t xml:space="preserve"> perspective</w:t>
+      </w:r>
+      <w:r>
+        <w:t>,</w:t>
+      </w:r>
+      <w:r>
+        <w:t xml:space="preserve"> there are many ways to optimize, but those routes typically cost the end </w:t>
+      </w:r>
+      <w:r>
+        <w:t>product</w:t>
+      </w:r>
+      <w:r>
+        <w:t xml:space="preserve"> in audio quality.  Therefore, finding a good mixure of the three takes very sophisticated models, and careful adjustments regarding where to accept data loss and where not to.</w:t>
+      </w:r>
+      <w:r>
+        <w:t xml:space="preserve">  Additionally, a wide variety of inputs can all be affected very differently by specific acoustic models.  This can be an advantage, if the ideal </w:t>
+      </w:r>
+      <w:r>
+        <w:t xml:space="preserve">audio </w:t>
+      </w:r>
+      <w:r>
+        <w:t>input is give</w:t>
+      </w:r>
+      <w:r>
+        <w:t>n, or it can be a major problem</w:t>
+      </w:r>
+      <w:r>
+        <w:t xml:space="preserve"> if the wrong model is applied to a given</w:t>
+      </w:r>
+      <w:r>
+        <w:t xml:space="preserve"> input</w:t>
+      </w:r>
+      <w:r>
+        <w:t>.  This problem is common however, to man</w:t>
+      </w:r>
+      <w:r>
+        <w:t xml:space="preserve">y computer algorithms.  All possible inputs must be considered, to produce a well-rounded solution.  Many of the tunable parameters in this project highlighted this very fact.  Many of the adjustable parameters, which were expected to improve performance in some way, actually hurt the performance, such as the adaptive byte </w:t>
+      </w:r>
+      <w:proofErr w:type="spellStart"/>
+      <w:r>
+        <w:t>bufferizer</w:t>
+      </w:r>
+      <w:proofErr w:type="spellEnd"/>
+      <w:r>
+        <w:t xml:space="preserve">.  Yet some parameters, behaved as we expected, based on simple analysis of the algorithms.  This was the case with the improved performance when using more filter-bank sub-bands.  </w:t>
+      </w:r>
+    </w:p>
+    <w:p>
+      <w:pPr>
+        <w:ind w:firstLine="720"/>
+        <w:rPr>
+          <w:b/>
+          <w:noProof/>
+          <w:sz w:val="28"/>
+        </w:rPr>
+      </w:pPr>
+      <w:r>
+        <w:t>I</w:t>
+      </w:r>
+      <w:r>
+        <w:t>n the end, this provided a valuable experience using multiple algorithms with adjustable parameters, to try accomplishing a task which has multiple competing outcomes.  An issue that is common in most all industry applications.  If the problem were to simply make the file smaller, it would be easy, but to try making it smaller, quickly, yet retain good sound quality</w:t>
+      </w:r>
+      <w:bookmarkStart w:id="0" w:name="_GoBack"/>
+      <w:bookmarkEnd w:id="0"/>
+      <w:r>
+        <w:t>, requires thought and careful application of theory.</w:t>
+      </w:r>
+    </w:p>
+    <w:p>
+      <w:pPr>
+        <w:rPr>
+          <w:noProof/>
+        </w:rPr>
+      </w:pPr>
+      <w:r>
+        <w:rPr>
+          <w:noProof/>
         </w:rPr>
         <w:br w:type="page"/>
       </w:r>
+    </w:p>
+    <w:p>
+      <w:pPr>
+        <w:rPr>
+          <w:b/>
+          <w:noProof/>
+          <w:sz w:val="28"/>
+        </w:rPr>
+      </w:pPr>
     </w:p>
     <w:p>
       <w:pPr>
@@ -3861,7 +3912,6 @@
           <w:b/>
           <w:sz w:val="28"/>
         </w:rPr>
-        <w:lastRenderedPageBreak/>
         <w:t>Appendix A: Result Figures</w:t>
       </w:r>
     </w:p>
@@ -3889,104 +3939,6 @@
                 <pic:pic xmlns:pic="http://schemas.openxmlformats.org/drawingml/2006/picture">
                   <pic:nvPicPr>
                     <pic:cNvPr id="0" name="Picture 3" descr="C:\Users\eric\workspace\Algs_Term_Project\data\analysis\meanPlots\FilterBank Length_RMS Error_mean.png"/>
-                    <pic:cNvPicPr>
-                      <a:picLocks noChangeAspect="1" noChangeArrowheads="1"/>
-                    </pic:cNvPicPr>
-                  </pic:nvPicPr>
-                  <pic:blipFill>
-                    <a:blip r:embed="rId8">
-                      <a:extLst>
-                        <a:ext uri="{28A0092B-C50C-407E-A947-70E740481C1C}">
-                          <a14:useLocalDpi xmlns:a14="http://schemas.microsoft.com/office/drawing/2010/main" val="0"/>
-                        </a:ext>
-                      </a:extLst>
-                    </a:blip>
-                    <a:srcRect/>
-                    <a:stretch>
-                      <a:fillRect/>
-                    </a:stretch>
-                  </pic:blipFill>
-                  <pic:spPr bwMode="auto">
-                    <a:xfrm>
-                      <a:off x="0" y="0"/>
-                      <a:ext cx="5943600" cy="3200400"/>
-                    </a:xfrm>
-                    <a:prstGeom prst="rect">
-                      <a:avLst/>
-                    </a:prstGeom>
-                    <a:noFill/>
-                    <a:ln>
-                      <a:noFill/>
-                    </a:ln>
-                  </pic:spPr>
-                </pic:pic>
-              </a:graphicData>
-            </a:graphic>
-          </wp:inline>
-        </w:drawing>
-      </w:r>
-    </w:p>
-    <w:p>
-      <w:pPr>
-        <w:pStyle w:val="Caption"/>
-        <w:rPr>
-          <w:b/>
-          <w:sz w:val="28"/>
-        </w:rPr>
-      </w:pPr>
-      <w:bookmarkStart w:id="1" w:name="_Ref481620581"/>
-      <w:r>
-        <w:t xml:space="preserve">Figure </w:t>
-      </w:r>
-      <w:fldSimple w:instr=" SEQ Figure \* ARABIC ">
-        <w:r>
-          <w:rPr>
-            <w:noProof/>
-          </w:rPr>
-          <w:t>3</w:t>
-        </w:r>
-      </w:fldSimple>
-      <w:bookmarkEnd w:id="1"/>
-      <w:r>
-        <w:t>:</w:t>
-      </w:r>
-      <w:r>
-        <w:t xml:space="preserve"> </w:t>
-      </w:r>
-      <w:r>
-        <w:t xml:space="preserve">Mean value of RMS error vs. </w:t>
-      </w:r>
-      <w:r>
-        <w:t>filter length</w:t>
-      </w:r>
-      <w:r>
-        <w:t xml:space="preserve"> for all input files.</w:t>
-      </w:r>
-    </w:p>
-    <w:p>
-      <w:pPr>
-        <w:keepNext/>
-        <w:spacing w:after="0"/>
-      </w:pPr>
-      <w:r>
-        <w:rPr>
-          <w:b/>
-          <w:noProof/>
-          <w:sz w:val="28"/>
-        </w:rPr>
-        <w:drawing>
-          <wp:inline distT="0" distB="0" distL="0" distR="0">
-            <wp:extent cx="5943600" cy="3200400"/>
-            <wp:effectExtent l="0" t="0" r="0" b="0"/>
-            <wp:docPr id="6" name="Picture 6" descr="C:\Users\eric\workspace\Algs_Term_Project\data\analysis\meanPlots\Model f2_Compression Ratio_mean.png"/>
-            <wp:cNvGraphicFramePr>
-              <a:graphicFrameLocks xmlns:a="http://schemas.openxmlformats.org/drawingml/2006/main" noChangeAspect="1"/>
-            </wp:cNvGraphicFramePr>
-            <a:graphic xmlns:a="http://schemas.openxmlformats.org/drawingml/2006/main">
-              <a:graphicData uri="http://schemas.openxmlformats.org/drawingml/2006/picture">
-                <pic:pic xmlns:pic="http://schemas.openxmlformats.org/drawingml/2006/picture">
-                  <pic:nvPicPr>
-                    <pic:cNvPr id="0" name="Picture 4" descr="C:\Users\eric\workspace\Algs_Term_Project\data\analysis\meanPlots\Model f2_Compression Ratio_mean.png"/>
                     <pic:cNvPicPr>
                       <a:picLocks noChangeAspect="1" noChangeArrowheads="1"/>
                     </pic:cNvPicPr>
@@ -4032,19 +3984,32 @@
           <w:sz w:val="28"/>
         </w:rPr>
       </w:pPr>
-      <w:bookmarkStart w:id="2" w:name="_Ref481620621"/>
+      <w:bookmarkStart w:id="1" w:name="_Ref481620581"/>
       <w:r>
         <w:t xml:space="preserve">Figure </w:t>
       </w:r>
-      <w:fldSimple w:instr=" SEQ Figure \* ARABIC ">
-        <w:r>
-          <w:rPr>
-            <w:noProof/>
-          </w:rPr>
-          <w:t>4</w:t>
-        </w:r>
-      </w:fldSimple>
-      <w:bookmarkEnd w:id="2"/>
+      <w:r>
+        <w:fldChar w:fldCharType="begin"/>
+      </w:r>
+      <w:r>
+        <w:instrText xml:space="preserve"> SEQ Figure \* ARABIC </w:instrText>
+      </w:r>
+      <w:r>
+        <w:fldChar w:fldCharType="separate"/>
+      </w:r>
+      <w:r>
+        <w:rPr>
+          <w:noProof/>
+        </w:rPr>
+        <w:t>3</w:t>
+      </w:r>
+      <w:r>
+        <w:rPr>
+          <w:noProof/>
+        </w:rPr>
+        <w:fldChar w:fldCharType="end"/>
+      </w:r>
+      <w:bookmarkEnd w:id="1"/>
       <w:r>
         <w:t>:</w:t>
       </w:r>
@@ -4052,19 +4017,7 @@
         <w:t xml:space="preserve"> </w:t>
       </w:r>
       <w:r>
-        <w:t xml:space="preserve">Mean value of </w:t>
-      </w:r>
-      <w:r>
-        <w:t>compression ratio vs. model upper frequency (0 =&gt;</w:t>
-      </w:r>
-      <w:r>
-        <w:t xml:space="preserve"> </w:t>
-      </w:r>
-      <w:r>
-        <w:t xml:space="preserve">no model) </w:t>
-      </w:r>
-      <w:r>
-        <w:t>for all input files.</w:t>
+        <w:t>Mean value of RMS error vs. filter length for all input files.</w:t>
       </w:r>
     </w:p>
     <w:p>
@@ -4078,12 +4031,11 @@
           <w:noProof/>
           <w:sz w:val="28"/>
         </w:rPr>
-        <w:lastRenderedPageBreak/>
         <w:drawing>
           <wp:inline distT="0" distB="0" distL="0" distR="0">
             <wp:extent cx="5943600" cy="3200400"/>
             <wp:effectExtent l="0" t="0" r="0" b="0"/>
-            <wp:docPr id="4" name="Picture 4" descr="C:\Users\eric\workspace\Algs_Term_Project\data\analysis\meanPlots\Adaptive Byte Buff_RMS Error_mean.png"/>
+            <wp:docPr id="6" name="Picture 6" descr="C:\Users\eric\workspace\Algs_Term_Project\data\analysis\meanPlots\Model f2_Compression Ratio_mean.png"/>
             <wp:cNvGraphicFramePr>
               <a:graphicFrameLocks xmlns:a="http://schemas.openxmlformats.org/drawingml/2006/main" noChangeAspect="1"/>
             </wp:cNvGraphicFramePr>
@@ -4091,7 +4043,7 @@
               <a:graphicData uri="http://schemas.openxmlformats.org/drawingml/2006/picture">
                 <pic:pic xmlns:pic="http://schemas.openxmlformats.org/drawingml/2006/picture">
                   <pic:nvPicPr>
-                    <pic:cNvPr id="0" name="Picture 2" descr="C:\Users\eric\workspace\Algs_Term_Project\data\analysis\meanPlots\Adaptive Byte Buff_RMS Error_mean.png"/>
+                    <pic:cNvPr id="0" name="Picture 4" descr="C:\Users\eric\workspace\Algs_Term_Project\data\analysis\meanPlots\Model f2_Compression Ratio_mean.png"/>
                     <pic:cNvPicPr>
                       <a:picLocks noChangeAspect="1" noChangeArrowheads="1"/>
                     </pic:cNvPicPr>
@@ -4137,19 +4089,32 @@
           <w:sz w:val="28"/>
         </w:rPr>
       </w:pPr>
-      <w:bookmarkStart w:id="3" w:name="_Ref481620398"/>
+      <w:bookmarkStart w:id="2" w:name="_Ref481620621"/>
       <w:r>
         <w:t xml:space="preserve">Figure </w:t>
       </w:r>
-      <w:fldSimple w:instr=" SEQ Figure \* ARABIC ">
-        <w:r>
-          <w:rPr>
-            <w:noProof/>
-          </w:rPr>
-          <w:t>5</w:t>
-        </w:r>
-      </w:fldSimple>
-      <w:bookmarkEnd w:id="3"/>
+      <w:r>
+        <w:fldChar w:fldCharType="begin"/>
+      </w:r>
+      <w:r>
+        <w:instrText xml:space="preserve"> SEQ Figure \* ARABIC </w:instrText>
+      </w:r>
+      <w:r>
+        <w:fldChar w:fldCharType="separate"/>
+      </w:r>
+      <w:r>
+        <w:rPr>
+          <w:noProof/>
+        </w:rPr>
+        <w:t>4</w:t>
+      </w:r>
+      <w:r>
+        <w:rPr>
+          <w:noProof/>
+        </w:rPr>
+        <w:fldChar w:fldCharType="end"/>
+      </w:r>
+      <w:bookmarkEnd w:id="2"/>
       <w:r>
         <w:t>:</w:t>
       </w:r>
@@ -4157,13 +4122,7 @@
         <w:t xml:space="preserve"> </w:t>
       </w:r>
       <w:r>
-        <w:t xml:space="preserve">Mean value of </w:t>
-      </w:r>
-      <w:r>
-        <w:t>RMS error</w:t>
-      </w:r>
-      <w:r>
-        <w:t xml:space="preserve"> vs. Adaptive Byte Buffer (0=&gt;not enabled, 1=&gt;enabled) for all input files.</w:t>
+        <w:t>Mean value of compression ratio vs. model upper frequency (0 =&gt; no model) for all input files.</w:t>
       </w:r>
     </w:p>
     <w:p>
@@ -4173,13 +4132,16 @@
       </w:pPr>
       <w:r>
         <w:rPr>
+          <w:b/>
           <w:noProof/>
-        </w:rPr>
+          <w:sz w:val="28"/>
+        </w:rPr>
+        <w:lastRenderedPageBreak/>
         <w:drawing>
-          <wp:inline distT="0" distB="0" distL="0" distR="0" wp14:anchorId="479BFCE3" wp14:editId="46417458">
+          <wp:inline distT="0" distB="0" distL="0" distR="0">
             <wp:extent cx="5943600" cy="3200400"/>
             <wp:effectExtent l="0" t="0" r="0" b="0"/>
-            <wp:docPr id="3" name="Picture 3" descr="C:\Users\eric\workspace\Algs_Term_Project\data\analysis\meanPlots\Adaptive Byte Buff_Compression Ratio_mean.png"/>
+            <wp:docPr id="4" name="Picture 4" descr="C:\Users\eric\workspace\Algs_Term_Project\data\analysis\meanPlots\Adaptive Byte Buff_RMS Error_mean.png"/>
             <wp:cNvGraphicFramePr>
               <a:graphicFrameLocks xmlns:a="http://schemas.openxmlformats.org/drawingml/2006/main" noChangeAspect="1"/>
             </wp:cNvGraphicFramePr>
@@ -4187,7 +4149,7 @@
               <a:graphicData uri="http://schemas.openxmlformats.org/drawingml/2006/picture">
                 <pic:pic xmlns:pic="http://schemas.openxmlformats.org/drawingml/2006/picture">
                   <pic:nvPicPr>
-                    <pic:cNvPr id="0" name="Picture 1" descr="C:\Users\eric\workspace\Algs_Term_Project\data\analysis\meanPlots\Adaptive Byte Buff_Compression Ratio_mean.png"/>
+                    <pic:cNvPr id="0" name="Picture 2" descr="C:\Users\eric\workspace\Algs_Term_Project\data\analysis\meanPlots\Adaptive Byte Buff_RMS Error_mean.png"/>
                     <pic:cNvPicPr>
                       <a:picLocks noChangeAspect="1" noChangeArrowheads="1"/>
                     </pic:cNvPicPr>
@@ -4228,19 +4190,135 @@
     <w:p>
       <w:pPr>
         <w:pStyle w:val="Caption"/>
+        <w:rPr>
+          <w:b/>
+          <w:sz w:val="28"/>
+        </w:rPr>
+      </w:pPr>
+      <w:bookmarkStart w:id="3" w:name="_Ref481620398"/>
+      <w:r>
+        <w:t xml:space="preserve">Figure </w:t>
+      </w:r>
+      <w:r>
+        <w:fldChar w:fldCharType="begin"/>
+      </w:r>
+      <w:r>
+        <w:instrText xml:space="preserve"> SEQ Figure \* ARABIC </w:instrText>
+      </w:r>
+      <w:r>
+        <w:fldChar w:fldCharType="separate"/>
+      </w:r>
+      <w:r>
+        <w:rPr>
+          <w:noProof/>
+        </w:rPr>
+        <w:t>5</w:t>
+      </w:r>
+      <w:r>
+        <w:rPr>
+          <w:noProof/>
+        </w:rPr>
+        <w:fldChar w:fldCharType="end"/>
+      </w:r>
+      <w:bookmarkEnd w:id="3"/>
+      <w:r>
+        <w:t>:</w:t>
+      </w:r>
+      <w:r>
+        <w:t xml:space="preserve"> </w:t>
+      </w:r>
+      <w:r>
+        <w:t>Mean value of RMS error vs. Adaptive Byte Buffer (0=&gt;not enabled, 1=&gt;enabled) for all input files.</w:t>
+      </w:r>
+    </w:p>
+    <w:p>
+      <w:pPr>
+        <w:keepNext/>
+        <w:spacing w:after="0"/>
+      </w:pPr>
+      <w:r>
+        <w:rPr>
+          <w:noProof/>
+        </w:rPr>
+        <w:drawing>
+          <wp:inline distT="0" distB="0" distL="0" distR="0" wp14:anchorId="479BFCE3" wp14:editId="46417458">
+            <wp:extent cx="5943600" cy="3200400"/>
+            <wp:effectExtent l="0" t="0" r="0" b="0"/>
+            <wp:docPr id="3" name="Picture 3" descr="C:\Users\eric\workspace\Algs_Term_Project\data\analysis\meanPlots\Adaptive Byte Buff_Compression Ratio_mean.png"/>
+            <wp:cNvGraphicFramePr>
+              <a:graphicFrameLocks xmlns:a="http://schemas.openxmlformats.org/drawingml/2006/main" noChangeAspect="1"/>
+            </wp:cNvGraphicFramePr>
+            <a:graphic xmlns:a="http://schemas.openxmlformats.org/drawingml/2006/main">
+              <a:graphicData uri="http://schemas.openxmlformats.org/drawingml/2006/picture">
+                <pic:pic xmlns:pic="http://schemas.openxmlformats.org/drawingml/2006/picture">
+                  <pic:nvPicPr>
+                    <pic:cNvPr id="0" name="Picture 1" descr="C:\Users\eric\workspace\Algs_Term_Project\data\analysis\meanPlots\Adaptive Byte Buff_Compression Ratio_mean.png"/>
+                    <pic:cNvPicPr>
+                      <a:picLocks noChangeAspect="1" noChangeArrowheads="1"/>
+                    </pic:cNvPicPr>
+                  </pic:nvPicPr>
+                  <pic:blipFill>
+                    <a:blip r:embed="rId12">
+                      <a:extLst>
+                        <a:ext uri="{28A0092B-C50C-407E-A947-70E740481C1C}">
+                          <a14:useLocalDpi xmlns:a14="http://schemas.microsoft.com/office/drawing/2010/main" val="0"/>
+                        </a:ext>
+                      </a:extLst>
+                    </a:blip>
+                    <a:srcRect/>
+                    <a:stretch>
+                      <a:fillRect/>
+                    </a:stretch>
+                  </pic:blipFill>
+                  <pic:spPr bwMode="auto">
+                    <a:xfrm>
+                      <a:off x="0" y="0"/>
+                      <a:ext cx="5943600" cy="3200400"/>
+                    </a:xfrm>
+                    <a:prstGeom prst="rect">
+                      <a:avLst/>
+                    </a:prstGeom>
+                    <a:noFill/>
+                    <a:ln>
+                      <a:noFill/>
+                    </a:ln>
+                  </pic:spPr>
+                </pic:pic>
+              </a:graphicData>
+            </a:graphic>
+          </wp:inline>
+        </w:drawing>
+      </w:r>
+    </w:p>
+    <w:p>
+      <w:pPr>
+        <w:pStyle w:val="Caption"/>
       </w:pPr>
       <w:bookmarkStart w:id="4" w:name="_Ref481620292"/>
       <w:r>
         <w:t xml:space="preserve">Figure </w:t>
       </w:r>
-      <w:fldSimple w:instr=" SEQ Figure \* ARABIC ">
-        <w:r>
-          <w:rPr>
-            <w:noProof/>
-          </w:rPr>
-          <w:t>6</w:t>
-        </w:r>
-      </w:fldSimple>
+      <w:r>
+        <w:fldChar w:fldCharType="begin"/>
+      </w:r>
+      <w:r>
+        <w:instrText xml:space="preserve"> SEQ Figure \* ARABIC </w:instrText>
+      </w:r>
+      <w:r>
+        <w:fldChar w:fldCharType="separate"/>
+      </w:r>
+      <w:r>
+        <w:rPr>
+          <w:noProof/>
+        </w:rPr>
+        <w:t>6</w:t>
+      </w:r>
+      <w:r>
+        <w:rPr>
+          <w:noProof/>
+        </w:rPr>
+        <w:fldChar w:fldCharType="end"/>
+      </w:r>
       <w:bookmarkEnd w:id="4"/>
       <w:r>
         <w:t>: Mean value of compression ratio vs. Adaptive Byte Buffer (0=&gt;not enabled, 1=&gt;enabled) for all input files.</w:t>
@@ -4257,8 +4335,8 @@
 </file>
 
 <file path=word/numbering.xml><?xml version="1.0" encoding="utf-8"?>
-<w:numbering xmlns:wpc="http://schemas.microsoft.com/office/word/2010/wordprocessingCanvas" xmlns:mc="http://schemas.openxmlformats.org/markup-compatibility/2006" xmlns:o="urn:schemas-microsoft-com:office:office" xmlns:r="http://schemas.openxmlformats.org/officeDocument/2006/relationships" xmlns:m="http://schemas.openxmlformats.org/officeDocument/2006/math" xmlns:v="urn:schemas-microsoft-com:vml" xmlns:wp14="http://schemas.microsoft.com/office/word/2010/wordprocessingDrawing" xmlns:wp="http://schemas.openxmlformats.org/drawingml/2006/wordprocessingDrawing" xmlns:w10="urn:schemas-microsoft-com:office:word" xmlns:w="http://schemas.openxmlformats.org/wordprocessingml/2006/main" xmlns:w14="http://schemas.microsoft.com/office/word/2010/wordml" xmlns:w15="http://schemas.microsoft.com/office/word/2012/wordml" xmlns:wpg="http://schemas.microsoft.com/office/word/2010/wordprocessingGroup" xmlns:wpi="http://schemas.microsoft.com/office/word/2010/wordprocessingInk" xmlns:wne="http://schemas.microsoft.com/office/word/2006/wordml" xmlns:wps="http://schemas.microsoft.com/office/word/2010/wordprocessingShape" mc:Ignorable="w14 w15 wp14">
-  <w:abstractNum w:abstractNumId="0" w15:restartNumberingAfterBreak="0">
+<w:numbering xmlns:wpc="http://schemas.microsoft.com/office/word/2010/wordprocessingCanvas" xmlns:mc="http://schemas.openxmlformats.org/markup-compatibility/2006" xmlns:o="urn:schemas-microsoft-com:office:office" xmlns:r="http://schemas.openxmlformats.org/officeDocument/2006/relationships" xmlns:m="http://schemas.openxmlformats.org/officeDocument/2006/math" xmlns:v="urn:schemas-microsoft-com:vml" xmlns:wp14="http://schemas.microsoft.com/office/word/2010/wordprocessingDrawing" xmlns:wp="http://schemas.openxmlformats.org/drawingml/2006/wordprocessingDrawing" xmlns:w10="urn:schemas-microsoft-com:office:word" xmlns:w="http://schemas.openxmlformats.org/wordprocessingml/2006/main" xmlns:w14="http://schemas.microsoft.com/office/word/2010/wordml" xmlns:wpg="http://schemas.microsoft.com/office/word/2010/wordprocessingGroup" xmlns:wpi="http://schemas.microsoft.com/office/word/2010/wordprocessingInk" xmlns:wne="http://schemas.microsoft.com/office/word/2006/wordml" xmlns:wps="http://schemas.microsoft.com/office/word/2010/wordprocessingShape" mc:Ignorable="w14 wp14">
+  <w:abstractNum w:abstractNumId="0">
     <w:nsid w:val="499C1D1D"/>
     <w:multiLevelType w:val="hybridMultilevel"/>
     <w:tmpl w:val="E656F72C"/>
@@ -4370,7 +4448,7 @@
       </w:rPr>
     </w:lvl>
   </w:abstractNum>
-  <w:abstractNum w:abstractNumId="1" w15:restartNumberingAfterBreak="0">
+  <w:abstractNum w:abstractNumId="1">
     <w:nsid w:val="4DF87883"/>
     <w:multiLevelType w:val="hybridMultilevel"/>
     <w:tmpl w:val="F27031A6"/>
@@ -4492,7 +4570,7 @@
 </file>
 
 <file path=word/styles.xml><?xml version="1.0" encoding="utf-8"?>
-<w:styles xmlns:mc="http://schemas.openxmlformats.org/markup-compatibility/2006" xmlns:r="http://schemas.openxmlformats.org/officeDocument/2006/relationships" xmlns:w="http://schemas.openxmlformats.org/wordprocessingml/2006/main" xmlns:w14="http://schemas.microsoft.com/office/word/2010/wordml" xmlns:w15="http://schemas.microsoft.com/office/word/2012/wordml" mc:Ignorable="w14 w15">
+<w:styles xmlns:mc="http://schemas.openxmlformats.org/markup-compatibility/2006" xmlns:r="http://schemas.openxmlformats.org/officeDocument/2006/relationships" xmlns:w="http://schemas.openxmlformats.org/wordprocessingml/2006/main" xmlns:w14="http://schemas.microsoft.com/office/word/2010/wordml" mc:Ignorable="w14">
   <w:docDefaults>
     <w:rPrDefault>
       <w:rPr>
@@ -4508,378 +4586,144 @@
       </w:pPr>
     </w:pPrDefault>
   </w:docDefaults>
-  <w:latentStyles w:defLockedState="0" w:defUIPriority="99" w:defSemiHidden="0" w:defUnhideWhenUsed="0" w:defQFormat="0" w:count="371">
-    <w:lsdException w:name="Normal" w:uiPriority="0" w:qFormat="1"/>
-    <w:lsdException w:name="heading 1" w:uiPriority="9" w:qFormat="1"/>
-    <w:lsdException w:name="heading 2" w:semiHidden="1" w:uiPriority="9" w:unhideWhenUsed="1" w:qFormat="1"/>
-    <w:lsdException w:name="heading 3" w:semiHidden="1" w:uiPriority="9" w:unhideWhenUsed="1" w:qFormat="1"/>
-    <w:lsdException w:name="heading 4" w:semiHidden="1" w:uiPriority="9" w:unhideWhenUsed="1" w:qFormat="1"/>
-    <w:lsdException w:name="heading 5" w:semiHidden="1" w:uiPriority="9" w:unhideWhenUsed="1" w:qFormat="1"/>
-    <w:lsdException w:name="heading 6" w:semiHidden="1" w:uiPriority="9" w:unhideWhenUsed="1" w:qFormat="1"/>
-    <w:lsdException w:name="heading 7" w:semiHidden="1" w:uiPriority="9" w:unhideWhenUsed="1" w:qFormat="1"/>
-    <w:lsdException w:name="heading 8" w:semiHidden="1" w:uiPriority="9" w:unhideWhenUsed="1" w:qFormat="1"/>
-    <w:lsdException w:name="heading 9" w:semiHidden="1" w:uiPriority="9" w:unhideWhenUsed="1" w:qFormat="1"/>
-    <w:lsdException w:name="index 1" w:semiHidden="1" w:unhideWhenUsed="1"/>
-    <w:lsdException w:name="index 2" w:semiHidden="1" w:unhideWhenUsed="1"/>
-    <w:lsdException w:name="index 3" w:semiHidden="1" w:unhideWhenUsed="1"/>
-    <w:lsdException w:name="index 4" w:semiHidden="1" w:unhideWhenUsed="1"/>
-    <w:lsdException w:name="index 5" w:semiHidden="1" w:unhideWhenUsed="1"/>
-    <w:lsdException w:name="index 6" w:semiHidden="1" w:unhideWhenUsed="1"/>
-    <w:lsdException w:name="index 7" w:semiHidden="1" w:unhideWhenUsed="1"/>
-    <w:lsdException w:name="index 8" w:semiHidden="1" w:unhideWhenUsed="1"/>
-    <w:lsdException w:name="index 9" w:semiHidden="1" w:unhideWhenUsed="1"/>
-    <w:lsdException w:name="toc 1" w:semiHidden="1" w:uiPriority="39" w:unhideWhenUsed="1"/>
-    <w:lsdException w:name="toc 2" w:semiHidden="1" w:uiPriority="39" w:unhideWhenUsed="1"/>
-    <w:lsdException w:name="toc 3" w:semiHidden="1" w:uiPriority="39" w:unhideWhenUsed="1"/>
-    <w:lsdException w:name="toc 4" w:semiHidden="1" w:uiPriority="39" w:unhideWhenUsed="1"/>
-    <w:lsdException w:name="toc 5" w:semiHidden="1" w:uiPriority="39" w:unhideWhenUsed="1"/>
-    <w:lsdException w:name="toc 6" w:semiHidden="1" w:uiPriority="39" w:unhideWhenUsed="1"/>
-    <w:lsdException w:name="toc 7" w:semiHidden="1" w:uiPriority="39" w:unhideWhenUsed="1"/>
-    <w:lsdException w:name="toc 8" w:semiHidden="1" w:uiPriority="39" w:unhideWhenUsed="1"/>
-    <w:lsdException w:name="toc 9" w:semiHidden="1" w:uiPriority="39" w:unhideWhenUsed="1"/>
-    <w:lsdException w:name="Normal Indent" w:semiHidden="1" w:unhideWhenUsed="1"/>
-    <w:lsdException w:name="footnote text" w:semiHidden="1" w:unhideWhenUsed="1"/>
-    <w:lsdException w:name="annotation text" w:semiHidden="1" w:unhideWhenUsed="1"/>
-    <w:lsdException w:name="header" w:semiHidden="1" w:unhideWhenUsed="1"/>
-    <w:lsdException w:name="footer" w:semiHidden="1" w:unhideWhenUsed="1"/>
-    <w:lsdException w:name="index heading" w:semiHidden="1" w:unhideWhenUsed="1"/>
-    <w:lsdException w:name="caption" w:semiHidden="1" w:uiPriority="35" w:unhideWhenUsed="1" w:qFormat="1"/>
-    <w:lsdException w:name="table of figures" w:semiHidden="1" w:unhideWhenUsed="1"/>
-    <w:lsdException w:name="envelope address" w:semiHidden="1" w:unhideWhenUsed="1"/>
-    <w:lsdException w:name="envelope return" w:semiHidden="1" w:unhideWhenUsed="1"/>
-    <w:lsdException w:name="footnote reference" w:semiHidden="1" w:unhideWhenUsed="1"/>
-    <w:lsdException w:name="annotation reference" w:semiHidden="1" w:unhideWhenUsed="1"/>
-    <w:lsdException w:name="line number" w:semiHidden="1" w:unhideWhenUsed="1"/>
-    <w:lsdException w:name="page number" w:semiHidden="1" w:unhideWhenUsed="1"/>
-    <w:lsdException w:name="endnote reference" w:semiHidden="1" w:unhideWhenUsed="1"/>
-    <w:lsdException w:name="endnote text" w:semiHidden="1" w:unhideWhenUsed="1"/>
-    <w:lsdException w:name="table of authorities" w:semiHidden="1" w:unhideWhenUsed="1"/>
-    <w:lsdException w:name="macro" w:semiHidden="1" w:unhideWhenUsed="1"/>
-    <w:lsdException w:name="toa heading" w:semiHidden="1" w:unhideWhenUsed="1"/>
-    <w:lsdException w:name="List" w:semiHidden="1" w:unhideWhenUsed="1"/>
-    <w:lsdException w:name="List Bullet" w:semiHidden="1" w:unhideWhenUsed="1"/>
-    <w:lsdException w:name="List Number" w:semiHidden="1" w:unhideWhenUsed="1"/>
-    <w:lsdException w:name="List 2" w:semiHidden="1" w:unhideWhenUsed="1"/>
-    <w:lsdException w:name="List 3" w:semiHidden="1" w:unhideWhenUsed="1"/>
-    <w:lsdException w:name="List 4" w:semiHidden="1" w:unhideWhenUsed="1"/>
-    <w:lsdException w:name="List 5" w:semiHidden="1" w:unhideWhenUsed="1"/>
-    <w:lsdException w:name="List Bullet 2" w:semiHidden="1" w:unhideWhenUsed="1"/>
-    <w:lsdException w:name="List Bullet 3" w:semiHidden="1" w:unhideWhenUsed="1"/>
-    <w:lsdException w:name="List Bullet 4" w:semiHidden="1" w:unhideWhenUsed="1"/>
-    <w:lsdException w:name="List Bullet 5" w:semiHidden="1" w:unhideWhenUsed="1"/>
-    <w:lsdException w:name="List Number 2" w:semiHidden="1" w:unhideWhenUsed="1"/>
-    <w:lsdException w:name="List Number 3" w:semiHidden="1" w:unhideWhenUsed="1"/>
-    <w:lsdException w:name="List Number 4" w:semiHidden="1" w:unhideWhenUsed="1"/>
-    <w:lsdException w:name="List Number 5" w:semiHidden="1" w:unhideWhenUsed="1"/>
-    <w:lsdException w:name="Title" w:uiPriority="10" w:qFormat="1"/>
-    <w:lsdException w:name="Closing" w:semiHidden="1" w:unhideWhenUsed="1"/>
-    <w:lsdException w:name="Signature" w:semiHidden="1" w:unhideWhenUsed="1"/>
-    <w:lsdException w:name="Default Paragraph Font" w:semiHidden="1" w:uiPriority="1" w:unhideWhenUsed="1"/>
-    <w:lsdException w:name="Body Text" w:semiHidden="1" w:unhideWhenUsed="1"/>
-    <w:lsdException w:name="Body Text Indent" w:semiHidden="1" w:unhideWhenUsed="1"/>
-    <w:lsdException w:name="List Continue" w:semiHidden="1" w:unhideWhenUsed="1"/>
-    <w:lsdException w:name="List Continue 2" w:semiHidden="1" w:unhideWhenUsed="1"/>
-    <w:lsdException w:name="List Continue 3" w:semiHidden="1" w:unhideWhenUsed="1"/>
-    <w:lsdException w:name="List Continue 4" w:semiHidden="1" w:unhideWhenUsed="1"/>
-    <w:lsdException w:name="List Continue 5" w:semiHidden="1" w:unhideWhenUsed="1"/>
-    <w:lsdException w:name="Message Header" w:semiHidden="1" w:unhideWhenUsed="1"/>
-    <w:lsdException w:name="Subtitle" w:uiPriority="11" w:qFormat="1"/>
-    <w:lsdException w:name="Salutation" w:semiHidden="1" w:unhideWhenUsed="1"/>
-    <w:lsdException w:name="Date" w:semiHidden="1" w:unhideWhenUsed="1"/>
-    <w:lsdException w:name="Body Text First Indent" w:semiHidden="1" w:unhideWhenUsed="1"/>
-    <w:lsdException w:name="Body Text First Indent 2" w:semiHidden="1" w:unhideWhenUsed="1"/>
-    <w:lsdException w:name="Note Heading" w:semiHidden="1" w:unhideWhenUsed="1"/>
-    <w:lsdException w:name="Body Text 2" w:semiHidden="1" w:unhideWhenUsed="1"/>
-    <w:lsdException w:name="Body Text 3" w:semiHidden="1" w:unhideWhenUsed="1"/>
-    <w:lsdException w:name="Body Text Indent 2" w:semiHidden="1" w:unhideWhenUsed="1"/>
-    <w:lsdException w:name="Body Text Indent 3" w:semiHidden="1" w:unhideWhenUsed="1"/>
-    <w:lsdException w:name="Block Text" w:semiHidden="1" w:unhideWhenUsed="1"/>
-    <w:lsdException w:name="Hyperlink" w:semiHidden="1" w:unhideWhenUsed="1"/>
-    <w:lsdException w:name="FollowedHyperlink" w:semiHidden="1" w:unhideWhenUsed="1"/>
-    <w:lsdException w:name="Strong" w:uiPriority="22" w:qFormat="1"/>
-    <w:lsdException w:name="Emphasis" w:uiPriority="20" w:qFormat="1"/>
-    <w:lsdException w:name="Document Map" w:semiHidden="1" w:unhideWhenUsed="1"/>
-    <w:lsdException w:name="Plain Text" w:semiHidden="1" w:unhideWhenUsed="1"/>
-    <w:lsdException w:name="E-mail Signature" w:semiHidden="1" w:unhideWhenUsed="1"/>
-    <w:lsdException w:name="HTML Top of Form" w:semiHidden="1" w:unhideWhenUsed="1"/>
-    <w:lsdException w:name="HTML Bottom of Form" w:semiHidden="1" w:unhideWhenUsed="1"/>
-    <w:lsdException w:name="Normal (Web)" w:semiHidden="1" w:unhideWhenUsed="1"/>
-    <w:lsdException w:name="HTML Acronym" w:semiHidden="1" w:unhideWhenUsed="1"/>
-    <w:lsdException w:name="HTML Address" w:semiHidden="1" w:unhideWhenUsed="1"/>
-    <w:lsdException w:name="HTML Cite" w:semiHidden="1" w:unhideWhenUsed="1"/>
-    <w:lsdException w:name="HTML Code" w:semiHidden="1" w:unhideWhenUsed="1"/>
-    <w:lsdException w:name="HTML Definition" w:semiHidden="1" w:unhideWhenUsed="1"/>
-    <w:lsdException w:name="HTML Keyboard" w:semiHidden="1" w:unhideWhenUsed="1"/>
-    <w:lsdException w:name="HTML Preformatted" w:semiHidden="1" w:unhideWhenUsed="1"/>
-    <w:lsdException w:name="HTML Sample" w:semiHidden="1" w:unhideWhenUsed="1"/>
-    <w:lsdException w:name="HTML Typewriter" w:semiHidden="1" w:unhideWhenUsed="1"/>
-    <w:lsdException w:name="HTML Variable" w:semiHidden="1" w:unhideWhenUsed="1"/>
-    <w:lsdException w:name="Normal Table" w:semiHidden="1" w:unhideWhenUsed="1"/>
-    <w:lsdException w:name="annotation subject" w:semiHidden="1" w:unhideWhenUsed="1"/>
-    <w:lsdException w:name="No List" w:semiHidden="1" w:unhideWhenUsed="1"/>
-    <w:lsdException w:name="Outline List 1" w:semiHidden="1" w:unhideWhenUsed="1"/>
-    <w:lsdException w:name="Outline List 2" w:semiHidden="1" w:unhideWhenUsed="1"/>
-    <w:lsdException w:name="Outline List 3" w:semiHidden="1" w:unhideWhenUsed="1"/>
-    <w:lsdException w:name="Table Simple 1" w:semiHidden="1" w:unhideWhenUsed="1"/>
-    <w:lsdException w:name="Table Simple 2" w:semiHidden="1" w:unhideWhenUsed="1"/>
-    <w:lsdException w:name="Table Simple 3" w:semiHidden="1" w:unhideWhenUsed="1"/>
-    <w:lsdException w:name="Table Classic 1" w:semiHidden="1" w:unhideWhenUsed="1"/>
-    <w:lsdException w:name="Table Classic 2" w:semiHidden="1" w:unhideWhenUsed="1"/>
-    <w:lsdException w:name="Table Classic 3" w:semiHidden="1" w:unhideWhenUsed="1"/>
-    <w:lsdException w:name="Table Classic 4" w:semiHidden="1" w:unhideWhenUsed="1"/>
-    <w:lsdException w:name="Table Colorful 1" w:semiHidden="1" w:unhideWhenUsed="1"/>
-    <w:lsdException w:name="Table Colorful 2" w:semiHidden="1" w:unhideWhenUsed="1"/>
-    <w:lsdException w:name="Table Colorful 3" w:semiHidden="1" w:unhideWhenUsed="1"/>
-    <w:lsdException w:name="Table Columns 1" w:semiHidden="1" w:unhideWhenUsed="1"/>
-    <w:lsdException w:name="Table Columns 2" w:semiHidden="1" w:unhideWhenUsed="1"/>
-    <w:lsdException w:name="Table Columns 3" w:semiHidden="1" w:unhideWhenUsed="1"/>
-    <w:lsdException w:name="Table Columns 4" w:semiHidden="1" w:unhideWhenUsed="1"/>
-    <w:lsdException w:name="Table Columns 5" w:semiHidden="1" w:unhideWhenUsed="1"/>
-    <w:lsdException w:name="Table Grid 1" w:semiHidden="1" w:unhideWhenUsed="1"/>
-    <w:lsdException w:name="Table Grid 2" w:semiHidden="1" w:unhideWhenUsed="1"/>
-    <w:lsdException w:name="Table Grid 3" w:semiHidden="1" w:unhideWhenUsed="1"/>
-    <w:lsdException w:name="Table Grid 4" w:semiHidden="1" w:unhideWhenUsed="1"/>
-    <w:lsdException w:name="Table Grid 5" w:semiHidden="1" w:unhideWhenUsed="1"/>
-    <w:lsdException w:name="Table Grid 6" w:semiHidden="1" w:unhideWhenUsed="1"/>
-    <w:lsdException w:name="Table Grid 7" w:semiHidden="1" w:unhideWhenUsed="1"/>
-    <w:lsdException w:name="Table Grid 8" w:semiHidden="1" w:unhideWhenUsed="1"/>
-    <w:lsdException w:name="Table List 1" w:semiHidden="1" w:unhideWhenUsed="1"/>
-    <w:lsdException w:name="Table List 2" w:semiHidden="1" w:unhideWhenUsed="1"/>
-    <w:lsdException w:name="Table List 3" w:semiHidden="1" w:unhideWhenUsed="1"/>
-    <w:lsdException w:name="Table List 4" w:semiHidden="1" w:unhideWhenUsed="1"/>
-    <w:lsdException w:name="Table List 5" w:semiHidden="1" w:unhideWhenUsed="1"/>
-    <w:lsdException w:name="Table List 6" w:semiHidden="1" w:unhideWhenUsed="1"/>
-    <w:lsdException w:name="Table List 7" w:semiHidden="1" w:unhideWhenUsed="1"/>
-    <w:lsdException w:name="Table List 8" w:semiHidden="1" w:unhideWhenUsed="1"/>
-    <w:lsdException w:name="Table 3D effects 1" w:semiHidden="1" w:unhideWhenUsed="1"/>
-    <w:lsdException w:name="Table 3D effects 2" w:semiHidden="1" w:unhideWhenUsed="1"/>
-    <w:lsdException w:name="Table 3D effects 3" w:semiHidden="1" w:unhideWhenUsed="1"/>
-    <w:lsdException w:name="Table Contemporary" w:semiHidden="1" w:unhideWhenUsed="1"/>
-    <w:lsdException w:name="Table Elegant" w:semiHidden="1" w:unhideWhenUsed="1"/>
-    <w:lsdException w:name="Table Professional" w:semiHidden="1" w:unhideWhenUsed="1"/>
-    <w:lsdException w:name="Table Subtle 1" w:semiHidden="1" w:unhideWhenUsed="1"/>
-    <w:lsdException w:name="Table Subtle 2" w:semiHidden="1" w:unhideWhenUsed="1"/>
-    <w:lsdException w:name="Table Web 1" w:semiHidden="1" w:unhideWhenUsed="1"/>
-    <w:lsdException w:name="Table Web 2" w:semiHidden="1" w:unhideWhenUsed="1"/>
-    <w:lsdException w:name="Table Web 3" w:semiHidden="1" w:unhideWhenUsed="1"/>
-    <w:lsdException w:name="Balloon Text" w:semiHidden="1" w:unhideWhenUsed="1"/>
-    <w:lsdException w:name="Table Grid" w:uiPriority="59"/>
-    <w:lsdException w:name="Table Theme" w:semiHidden="1" w:unhideWhenUsed="1"/>
-    <w:lsdException w:name="Placeholder Text" w:semiHidden="1"/>
-    <w:lsdException w:name="No Spacing" w:uiPriority="1" w:qFormat="1"/>
-    <w:lsdException w:name="Light Shading" w:uiPriority="60"/>
-    <w:lsdException w:name="Light List" w:uiPriority="61"/>
-    <w:lsdException w:name="Light Grid" w:uiPriority="62"/>
-    <w:lsdException w:name="Medium Shading 1" w:uiPriority="63"/>
-    <w:lsdException w:name="Medium Shading 2" w:uiPriority="64"/>
-    <w:lsdException w:name="Medium List 1" w:uiPriority="65"/>
-    <w:lsdException w:name="Medium List 2" w:uiPriority="66"/>
-    <w:lsdException w:name="Medium Grid 1" w:uiPriority="67"/>
-    <w:lsdException w:name="Medium Grid 2" w:uiPriority="68"/>
-    <w:lsdException w:name="Medium Grid 3" w:uiPriority="69"/>
-    <w:lsdException w:name="Dark List" w:uiPriority="70"/>
-    <w:lsdException w:name="Colorful Shading" w:uiPriority="71"/>
-    <w:lsdException w:name="Colorful List" w:uiPriority="72"/>
-    <w:lsdException w:name="Colorful Grid" w:uiPriority="73"/>
-    <w:lsdException w:name="Light Shading Accent 1" w:uiPriority="60"/>
-    <w:lsdException w:name="Light List Accent 1" w:uiPriority="61"/>
-    <w:lsdException w:name="Light Grid Accent 1" w:uiPriority="62"/>
-    <w:lsdException w:name="Medium Shading 1 Accent 1" w:uiPriority="63"/>
-    <w:lsdException w:name="Medium Shading 2 Accent 1" w:uiPriority="64"/>
-    <w:lsdException w:name="Medium List 1 Accent 1" w:uiPriority="65"/>
-    <w:lsdException w:name="Revision" w:semiHidden="1"/>
-    <w:lsdException w:name="List Paragraph" w:uiPriority="34" w:qFormat="1"/>
-    <w:lsdException w:name="Quote" w:uiPriority="29" w:qFormat="1"/>
-    <w:lsdException w:name="Intense Quote" w:uiPriority="30" w:qFormat="1"/>
-    <w:lsdException w:name="Medium List 2 Accent 1" w:uiPriority="66"/>
-    <w:lsdException w:name="Medium Grid 1 Accent 1" w:uiPriority="67"/>
-    <w:lsdException w:name="Medium Grid 2 Accent 1" w:uiPriority="68"/>
-    <w:lsdException w:name="Medium Grid 3 Accent 1" w:uiPriority="69"/>
-    <w:lsdException w:name="Dark List Accent 1" w:uiPriority="70"/>
-    <w:lsdException w:name="Colorful Shading Accent 1" w:uiPriority="71"/>
-    <w:lsdException w:name="Colorful List Accent 1" w:uiPriority="72"/>
-    <w:lsdException w:name="Colorful Grid Accent 1" w:uiPriority="73"/>
-    <w:lsdException w:name="Light Shading Accent 2" w:uiPriority="60"/>
-    <w:lsdException w:name="Light List Accent 2" w:uiPriority="61"/>
-    <w:lsdException w:name="Light Grid Accent 2" w:uiPriority="62"/>
-    <w:lsdException w:name="Medium Shading 1 Accent 2" w:uiPriority="63"/>
-    <w:lsdException w:name="Medium Shading 2 Accent 2" w:uiPriority="64"/>
-    <w:lsdException w:name="Medium List 1 Accent 2" w:uiPriority="65"/>
-    <w:lsdException w:name="Medium List 2 Accent 2" w:uiPriority="66"/>
-    <w:lsdException w:name="Medium Grid 1 Accent 2" w:uiPriority="67"/>
-    <w:lsdException w:name="Medium Grid 2 Accent 2" w:uiPriority="68"/>
-    <w:lsdException w:name="Medium Grid 3 Accent 2" w:uiPriority="69"/>
-    <w:lsdException w:name="Dark List Accent 2" w:uiPriority="70"/>
-    <w:lsdException w:name="Colorful Shading Accent 2" w:uiPriority="71"/>
-    <w:lsdException w:name="Colorful List Accent 2" w:uiPriority="72"/>
-    <w:lsdException w:name="Colorful Grid Accent 2" w:uiPriority="73"/>
-    <w:lsdException w:name="Light Shading Accent 3" w:uiPriority="60"/>
-    <w:lsdException w:name="Light List Accent 3" w:uiPriority="61"/>
-    <w:lsdException w:name="Light Grid Accent 3" w:uiPriority="62"/>
-    <w:lsdException w:name="Medium Shading 1 Accent 3" w:uiPriority="63"/>
-    <w:lsdException w:name="Medium Shading 2 Accent 3" w:uiPriority="64"/>
-    <w:lsdException w:name="Medium List 1 Accent 3" w:uiPriority="65"/>
-    <w:lsdException w:name="Medium List 2 Accent 3" w:uiPriority="66"/>
-    <w:lsdException w:name="Medium Grid 1 Accent 3" w:uiPriority="67"/>
-    <w:lsdException w:name="Medium Grid 2 Accent 3" w:uiPriority="68"/>
-    <w:lsdException w:name="Medium Grid 3 Accent 3" w:uiPriority="69"/>
-    <w:lsdException w:name="Dark List Accent 3" w:uiPriority="70"/>
-    <w:lsdException w:name="Colorful Shading Accent 3" w:uiPriority="71"/>
-    <w:lsdException w:name="Colorful List Accent 3" w:uiPriority="72"/>
-    <w:lsdException w:name="Colorful Grid Accent 3" w:uiPriority="73"/>
-    <w:lsdException w:name="Light Shading Accent 4" w:uiPriority="60"/>
-    <w:lsdException w:name="Light List Accent 4" w:uiPriority="61"/>
-    <w:lsdException w:name="Light Grid Accent 4" w:uiPriority="62"/>
-    <w:lsdException w:name="Medium Shading 1 Accent 4" w:uiPriority="63"/>
-    <w:lsdException w:name="Medium Shading 2 Accent 4" w:uiPriority="64"/>
-    <w:lsdException w:name="Medium List 1 Accent 4" w:uiPriority="65"/>
-    <w:lsdException w:name="Medium List 2 Accent 4" w:uiPriority="66"/>
-    <w:lsdException w:name="Medium Grid 1 Accent 4" w:uiPriority="67"/>
-    <w:lsdException w:name="Medium Grid 2 Accent 4" w:uiPriority="68"/>
-    <w:lsdException w:name="Medium Grid 3 Accent 4" w:uiPriority="69"/>
-    <w:lsdException w:name="Dark List Accent 4" w:uiPriority="70"/>
-    <w:lsdException w:name="Colorful Shading Accent 4" w:uiPriority="71"/>
-    <w:lsdException w:name="Colorful List Accent 4" w:uiPriority="72"/>
-    <w:lsdException w:name="Colorful Grid Accent 4" w:uiPriority="73"/>
-    <w:lsdException w:name="Light Shading Accent 5" w:uiPriority="60"/>
-    <w:lsdException w:name="Light List Accent 5" w:uiPriority="61"/>
-    <w:lsdException w:name="Light Grid Accent 5" w:uiPriority="62"/>
-    <w:lsdException w:name="Medium Shading 1 Accent 5" w:uiPriority="63"/>
-    <w:lsdException w:name="Medium Shading 2 Accent 5" w:uiPriority="64"/>
-    <w:lsdException w:name="Medium List 1 Accent 5" w:uiPriority="65"/>
-    <w:lsdException w:name="Medium List 2 Accent 5" w:uiPriority="66"/>
-    <w:lsdException w:name="Medium Grid 1 Accent 5" w:uiPriority="67"/>
-    <w:lsdException w:name="Medium Grid 2 Accent 5" w:uiPriority="68"/>
-    <w:lsdException w:name="Medium Grid 3 Accent 5" w:uiPriority="69"/>
-    <w:lsdException w:name="Dark List Accent 5" w:uiPriority="70"/>
-    <w:lsdException w:name="Colorful Shading Accent 5" w:uiPriority="71"/>
-    <w:lsdException w:name="Colorful List Accent 5" w:uiPriority="72"/>
-    <w:lsdException w:name="Colorful Grid Accent 5" w:uiPriority="73"/>
-    <w:lsdException w:name="Light Shading Accent 6" w:uiPriority="60"/>
-    <w:lsdException w:name="Light List Accent 6" w:uiPriority="61"/>
-    <w:lsdException w:name="Light Grid Accent 6" w:uiPriority="62"/>
-    <w:lsdException w:name="Medium Shading 1 Accent 6" w:uiPriority="63"/>
-    <w:lsdException w:name="Medium Shading 2 Accent 6" w:uiPriority="64"/>
-    <w:lsdException w:name="Medium List 1 Accent 6" w:uiPriority="65"/>
-    <w:lsdException w:name="Medium List 2 Accent 6" w:uiPriority="66"/>
-    <w:lsdException w:name="Medium Grid 1 Accent 6" w:uiPriority="67"/>
-    <w:lsdException w:name="Medium Grid 2 Accent 6" w:uiPriority="68"/>
-    <w:lsdException w:name="Medium Grid 3 Accent 6" w:uiPriority="69"/>
-    <w:lsdException w:name="Dark List Accent 6" w:uiPriority="70"/>
-    <w:lsdException w:name="Colorful Shading Accent 6" w:uiPriority="71"/>
-    <w:lsdException w:name="Colorful List Accent 6" w:uiPriority="72"/>
-    <w:lsdException w:name="Colorful Grid Accent 6" w:uiPriority="73"/>
-    <w:lsdException w:name="Subtle Emphasis" w:uiPriority="19" w:qFormat="1"/>
-    <w:lsdException w:name="Intense Emphasis" w:uiPriority="21" w:qFormat="1"/>
-    <w:lsdException w:name="Subtle Reference" w:uiPriority="31" w:qFormat="1"/>
-    <w:lsdException w:name="Intense Reference" w:uiPriority="32" w:qFormat="1"/>
-    <w:lsdException w:name="Book Title" w:uiPriority="33" w:qFormat="1"/>
-    <w:lsdException w:name="Bibliography" w:semiHidden="1" w:uiPriority="37" w:unhideWhenUsed="1"/>
-    <w:lsdException w:name="TOC Heading" w:semiHidden="1" w:uiPriority="39" w:unhideWhenUsed="1" w:qFormat="1"/>
-    <w:lsdException w:name="Plain Table 1" w:uiPriority="41"/>
-    <w:lsdException w:name="Plain Table 2" w:uiPriority="42"/>
-    <w:lsdException w:name="Plain Table 3" w:uiPriority="43"/>
-    <w:lsdException w:name="Plain Table 4" w:uiPriority="44"/>
-    <w:lsdException w:name="Plain Table 5" w:uiPriority="45"/>
-    <w:lsdException w:name="Grid Table Light" w:uiPriority="40"/>
-    <w:lsdException w:name="Grid Table 1 Light" w:uiPriority="46"/>
-    <w:lsdException w:name="Grid Table 2" w:uiPriority="47"/>
-    <w:lsdException w:name="Grid Table 3" w:uiPriority="48"/>
-    <w:lsdException w:name="Grid Table 4" w:uiPriority="49"/>
-    <w:lsdException w:name="Grid Table 5 Dark" w:uiPriority="50"/>
-    <w:lsdException w:name="Grid Table 6 Colorful" w:uiPriority="51"/>
-    <w:lsdException w:name="Grid Table 7 Colorful" w:uiPriority="52"/>
-    <w:lsdException w:name="Grid Table 1 Light Accent 1" w:uiPriority="46"/>
-    <w:lsdException w:name="Grid Table 2 Accent 1" w:uiPriority="47"/>
-    <w:lsdException w:name="Grid Table 3 Accent 1" w:uiPriority="48"/>
-    <w:lsdException w:name="Grid Table 4 Accent 1" w:uiPriority="49"/>
-    <w:lsdException w:name="Grid Table 5 Dark Accent 1" w:uiPriority="50"/>
-    <w:lsdException w:name="Grid Table 6 Colorful Accent 1" w:uiPriority="51"/>
-    <w:lsdException w:name="Grid Table 7 Colorful Accent 1" w:uiPriority="52"/>
-    <w:lsdException w:name="Grid Table 1 Light Accent 2" w:uiPriority="46"/>
-    <w:lsdException w:name="Grid Table 2 Accent 2" w:uiPriority="47"/>
-    <w:lsdException w:name="Grid Table 3 Accent 2" w:uiPriority="48"/>
-    <w:lsdException w:name="Grid Table 4 Accent 2" w:uiPriority="49"/>
-    <w:lsdException w:name="Grid Table 5 Dark Accent 2" w:uiPriority="50"/>
-    <w:lsdException w:name="Grid Table 6 Colorful Accent 2" w:uiPriority="51"/>
-    <w:lsdException w:name="Grid Table 7 Colorful Accent 2" w:uiPriority="52"/>
-    <w:lsdException w:name="Grid Table 1 Light Accent 3" w:uiPriority="46"/>
-    <w:lsdException w:name="Grid Table 2 Accent 3" w:uiPriority="47"/>
-    <w:lsdException w:name="Grid Table 3 Accent 3" w:uiPriority="48"/>
-    <w:lsdException w:name="Grid Table 4 Accent 3" w:uiPriority="49"/>
-    <w:lsdException w:name="Grid Table 5 Dark Accent 3" w:uiPriority="50"/>
-    <w:lsdException w:name="Grid Table 6 Colorful Accent 3" w:uiPriority="51"/>
-    <w:lsdException w:name="Grid Table 7 Colorful Accent 3" w:uiPriority="52"/>
-    <w:lsdException w:name="Grid Table 1 Light Accent 4" w:uiPriority="46"/>
-    <w:lsdException w:name="Grid Table 2 Accent 4" w:uiPriority="47"/>
-    <w:lsdException w:name="Grid Table 3 Accent 4" w:uiPriority="48"/>
-    <w:lsdException w:name="Grid Table 4 Accent 4" w:uiPriority="49"/>
-    <w:lsdException w:name="Grid Table 5 Dark Accent 4" w:uiPriority="50"/>
-    <w:lsdException w:name="Grid Table 6 Colorful Accent 4" w:uiPriority="51"/>
-    <w:lsdException w:name="Grid Table 7 Colorful Accent 4" w:uiPriority="52"/>
-    <w:lsdException w:name="Grid Table 1 Light Accent 5" w:uiPriority="46"/>
-    <w:lsdException w:name="Grid Table 2 Accent 5" w:uiPriority="47"/>
-    <w:lsdException w:name="Grid Table 3 Accent 5" w:uiPriority="48"/>
-    <w:lsdException w:name="Grid Table 4 Accent 5" w:uiPriority="49"/>
-    <w:lsdException w:name="Grid Table 5 Dark Accent 5" w:uiPriority="50"/>
-    <w:lsdException w:name="Grid Table 6 Colorful Accent 5" w:uiPriority="51"/>
-    <w:lsdException w:name="Grid Table 7 Colorful Accent 5" w:uiPriority="52"/>
-    <w:lsdException w:name="Grid Table 1 Light Accent 6" w:uiPriority="46"/>
-    <w:lsdException w:name="Grid Table 2 Accent 6" w:uiPriority="47"/>
-    <w:lsdException w:name="Grid Table 3 Accent 6" w:uiPriority="48"/>
-    <w:lsdException w:name="Grid Table 4 Accent 6" w:uiPriority="49"/>
-    <w:lsdException w:name="Grid Table 5 Dark Accent 6" w:uiPriority="50"/>
-    <w:lsdException w:name="Grid Table 6 Colorful Accent 6" w:uiPriority="51"/>
-    <w:lsdException w:name="Grid Table 7 Colorful Accent 6" w:uiPriority="52"/>
-    <w:lsdException w:name="List Table 1 Light" w:uiPriority="46"/>
-    <w:lsdException w:name="List Table 2" w:uiPriority="47"/>
-    <w:lsdException w:name="List Table 3" w:uiPriority="48"/>
-    <w:lsdException w:name="List Table 4" w:uiPriority="49"/>
-    <w:lsdException w:name="List Table 5 Dark" w:uiPriority="50"/>
-    <w:lsdException w:name="List Table 6 Colorful" w:uiPriority="51"/>
-    <w:lsdException w:name="List Table 7 Colorful" w:uiPriority="52"/>
-    <w:lsdException w:name="List Table 1 Light Accent 1" w:uiPriority="46"/>
-    <w:lsdException w:name="List Table 2 Accent 1" w:uiPriority="47"/>
-    <w:lsdException w:name="List Table 3 Accent 1" w:uiPriority="48"/>
-    <w:lsdException w:name="List Table 4 Accent 1" w:uiPriority="49"/>
-    <w:lsdException w:name="List Table 5 Dark Accent 1" w:uiPriority="50"/>
-    <w:lsdException w:name="List Table 6 Colorful Accent 1" w:uiPriority="51"/>
-    <w:lsdException w:name="List Table 7 Colorful Accent 1" w:uiPriority="52"/>
-    <w:lsdException w:name="List Table 1 Light Accent 2" w:uiPriority="46"/>
-    <w:lsdException w:name="List Table 2 Accent 2" w:uiPriority="47"/>
-    <w:lsdException w:name="List Table 3 Accent 2" w:uiPriority="48"/>
-    <w:lsdException w:name="List Table 4 Accent 2" w:uiPriority="49"/>
-    <w:lsdException w:name="List Table 5 Dark Accent 2" w:uiPriority="50"/>
-    <w:lsdException w:name="List Table 6 Colorful Accent 2" w:uiPriority="51"/>
-    <w:lsdException w:name="List Table 7 Colorful Accent 2" w:uiPriority="52"/>
-    <w:lsdException w:name="List Table 1 Light Accent 3" w:uiPriority="46"/>
-    <w:lsdException w:name="List Table 2 Accent 3" w:uiPriority="47"/>
-    <w:lsdException w:name="List Table 3 Accent 3" w:uiPriority="48"/>
-    <w:lsdException w:name="List Table 4 Accent 3" w:uiPriority="49"/>
-    <w:lsdException w:name="List Table 5 Dark Accent 3" w:uiPriority="50"/>
-    <w:lsdException w:name="List Table 6 Colorful Accent 3" w:uiPriority="51"/>
-    <w:lsdException w:name="List Table 7 Colorful Accent 3" w:uiPriority="52"/>
-    <w:lsdException w:name="List Table 1 Light Accent 4" w:uiPriority="46"/>
-    <w:lsdException w:name="List Table 2 Accent 4" w:uiPriority="47"/>
-    <w:lsdException w:name="List Table 3 Accent 4" w:uiPriority="48"/>
-    <w:lsdException w:name="List Table 4 Accent 4" w:uiPriority="49"/>
-    <w:lsdException w:name="List Table 5 Dark Accent 4" w:uiPriority="50"/>
-    <w:lsdException w:name="List Table 6 Colorful Accent 4" w:uiPriority="51"/>
-    <w:lsdException w:name="List Table 7 Colorful Accent 4" w:uiPriority="52"/>
-    <w:lsdException w:name="List Table 1 Light Accent 5" w:uiPriority="46"/>
-    <w:lsdException w:name="List Table 2 Accent 5" w:uiPriority="47"/>
-    <w:lsdException w:name="List Table 3 Accent 5" w:uiPriority="48"/>
-    <w:lsdException w:name="List Table 4 Accent 5" w:uiPriority="49"/>
-    <w:lsdException w:name="List Table 5 Dark Accent 5" w:uiPriority="50"/>
-    <w:lsdException w:name="List Table 6 Colorful Accent 5" w:uiPriority="51"/>
-    <w:lsdException w:name="List Table 7 Colorful Accent 5" w:uiPriority="52"/>
-    <w:lsdException w:name="List Table 1 Light Accent 6" w:uiPriority="46"/>
-    <w:lsdException w:name="List Table 2 Accent 6" w:uiPriority="47"/>
-    <w:lsdException w:name="List Table 3 Accent 6" w:uiPriority="48"/>
-    <w:lsdException w:name="List Table 4 Accent 6" w:uiPriority="49"/>
-    <w:lsdException w:name="List Table 5 Dark Accent 6" w:uiPriority="50"/>
-    <w:lsdException w:name="List Table 6 Colorful Accent 6" w:uiPriority="51"/>
-    <w:lsdException w:name="List Table 7 Colorful Accent 6" w:uiPriority="52"/>
+  <w:latentStyles w:defLockedState="0" w:defUIPriority="99" w:defSemiHidden="1" w:defUnhideWhenUsed="1" w:defQFormat="0" w:count="267">
+    <w:lsdException w:name="Normal" w:semiHidden="0" w:uiPriority="0" w:unhideWhenUsed="0" w:qFormat="1"/>
+    <w:lsdException w:name="heading 1" w:semiHidden="0" w:uiPriority="9" w:unhideWhenUsed="0" w:qFormat="1"/>
+    <w:lsdException w:name="heading 2" w:uiPriority="9" w:qFormat="1"/>
+    <w:lsdException w:name="heading 3" w:uiPriority="9" w:qFormat="1"/>
+    <w:lsdException w:name="heading 4" w:uiPriority="9" w:qFormat="1"/>
+    <w:lsdException w:name="heading 5" w:uiPriority="9" w:qFormat="1"/>
+    <w:lsdException w:name="heading 6" w:uiPriority="9" w:qFormat="1"/>
+    <w:lsdException w:name="heading 7" w:uiPriority="9" w:qFormat="1"/>
+    <w:lsdException w:name="heading 8" w:uiPriority="9" w:qFormat="1"/>
+    <w:lsdException w:name="heading 9" w:uiPriority="9" w:qFormat="1"/>
+    <w:lsdException w:name="toc 1" w:uiPriority="39"/>
+    <w:lsdException w:name="toc 2" w:uiPriority="39"/>
+    <w:lsdException w:name="toc 3" w:uiPriority="39"/>
+    <w:lsdException w:name="toc 4" w:uiPriority="39"/>
+    <w:lsdException w:name="toc 5" w:uiPriority="39"/>
+    <w:lsdException w:name="toc 6" w:uiPriority="39"/>
+    <w:lsdException w:name="toc 7" w:uiPriority="39"/>
+    <w:lsdException w:name="toc 8" w:uiPriority="39"/>
+    <w:lsdException w:name="toc 9" w:uiPriority="39"/>
+    <w:lsdException w:name="caption" w:uiPriority="35" w:qFormat="1"/>
+    <w:lsdException w:name="Title" w:semiHidden="0" w:uiPriority="10" w:unhideWhenUsed="0" w:qFormat="1"/>
+    <w:lsdException w:name="Default Paragraph Font" w:uiPriority="1"/>
+    <w:lsdException w:name="Subtitle" w:semiHidden="0" w:uiPriority="11" w:unhideWhenUsed="0" w:qFormat="1"/>
+    <w:lsdException w:name="Strong" w:semiHidden="0" w:uiPriority="22" w:unhideWhenUsed="0" w:qFormat="1"/>
+    <w:lsdException w:name="Emphasis" w:semiHidden="0" w:uiPriority="20" w:unhideWhenUsed="0" w:qFormat="1"/>
+    <w:lsdException w:name="Table Grid" w:semiHidden="0" w:uiPriority="59" w:unhideWhenUsed="0"/>
+    <w:lsdException w:name="Placeholder Text" w:unhideWhenUsed="0"/>
+    <w:lsdException w:name="No Spacing" w:semiHidden="0" w:uiPriority="1" w:unhideWhenUsed="0" w:qFormat="1"/>
+    <w:lsdException w:name="Light Shading" w:semiHidden="0" w:uiPriority="60" w:unhideWhenUsed="0"/>
+    <w:lsdException w:name="Light List" w:semiHidden="0" w:uiPriority="61" w:unhideWhenUsed="0"/>
+    <w:lsdException w:name="Light Grid" w:semiHidden="0" w:uiPriority="62" w:unhideWhenUsed="0"/>
+    <w:lsdException w:name="Medium Shading 1" w:semiHidden="0" w:uiPriority="63" w:unhideWhenUsed="0"/>
+    <w:lsdException w:name="Medium Shading 2" w:semiHidden="0" w:uiPriority="64" w:unhideWhenUsed="0"/>
+    <w:lsdException w:name="Medium List 1" w:semiHidden="0" w:uiPriority="65" w:unhideWhenUsed="0"/>
+    <w:lsdException w:name="Medium List 2" w:semiHidden="0" w:uiPriority="66" w:unhideWhenUsed="0"/>
+    <w:lsdException w:name="Medium Grid 1" w:semiHidden="0" w:uiPriority="67" w:unhideWhenUsed="0"/>
+    <w:lsdException w:name="Medium Grid 2" w:semiHidden="0" w:uiPriority="68" w:unhideWhenUsed="0"/>
+    <w:lsdException w:name="Medium Grid 3" w:semiHidden="0" w:uiPriority="69" w:unhideWhenUsed="0"/>
+    <w:lsdException w:name="Dark List" w:semiHidden="0" w:uiPriority="70" w:unhideWhenUsed="0"/>
+    <w:lsdException w:name="Colorful Shading" w:semiHidden="0" w:uiPriority="71" w:unhideWhenUsed="0"/>
+    <w:lsdException w:name="Colorful List" w:semiHidden="0" w:uiPriority="72" w:unhideWhenUsed="0"/>
+    <w:lsdException w:name="Colorful Grid" w:semiHidden="0" w:uiPriority="73" w:unhideWhenUsed="0"/>
+    <w:lsdException w:name="Light Shading Accent 1" w:semiHidden="0" w:uiPriority="60" w:unhideWhenUsed="0"/>
+    <w:lsdException w:name="Light List Accent 1" w:semiHidden="0" w:uiPriority="61" w:unhideWhenUsed="0"/>
+    <w:lsdException w:name="Light Grid Accent 1" w:semiHidden="0" w:uiPriority="62" w:unhideWhenUsed="0"/>
+    <w:lsdException w:name="Medium Shading 1 Accent 1" w:semiHidden="0" w:uiPriority="63" w:unhideWhenUsed="0"/>
+    <w:lsdException w:name="Medium Shading 2 Accent 1" w:semiHidden="0" w:uiPriority="64" w:unhideWhenUsed="0"/>
+    <w:lsdException w:name="Medium List 1 Accent 1" w:semiHidden="0" w:uiPriority="65" w:unhideWhenUsed="0"/>
+    <w:lsdException w:name="Revision" w:unhideWhenUsed="0"/>
+    <w:lsdException w:name="List Paragraph" w:semiHidden="0" w:uiPriority="34" w:unhideWhenUsed="0" w:qFormat="1"/>
+    <w:lsdException w:name="Quote" w:semiHidden="0" w:uiPriority="29" w:unhideWhenUsed="0" w:qFormat="1"/>
+    <w:lsdException w:name="Intense Quote" w:semiHidden="0" w:uiPriority="30" w:unhideWhenUsed="0" w:qFormat="1"/>
+    <w:lsdException w:name="Medium List 2 Accent 1" w:semiHidden="0" w:uiPriority="66" w:unhideWhenUsed="0"/>
+    <w:lsdException w:name="Medium Grid 1 Accent 1" w:semiHidden="0" w:uiPriority="67" w:unhideWhenUsed="0"/>
+    <w:lsdException w:name="Medium Grid 2 Accent 1" w:semiHidden="0" w:uiPriority="68" w:unhideWhenUsed="0"/>
+    <w:lsdException w:name="Medium Grid 3 Accent 1" w:semiHidden="0" w:uiPriority="69" w:unhideWhenUsed="0"/>
+    <w:lsdException w:name="Dark List Accent 1" w:semiHidden="0" w:uiPriority="70" w:unhideWhenUsed="0"/>
+    <w:lsdException w:name="Colorful Shading Accent 1" w:semiHidden="0" w:uiPriority="71" w:unhideWhenUsed="0"/>
+    <w:lsdException w:name="Colorful List Accent 1" w:semiHidden="0" w:uiPriority="72" w:unhideWhenUsed="0"/>
+    <w:lsdException w:name="Colorful Grid Accent 1" w:semiHidden="0" w:uiPriority="73" w:unhideWhenUsed="0"/>
+    <w:lsdException w:name="Light Shading Accent 2" w:semiHidden="0" w:uiPriority="60" w:unhideWhenUsed="0"/>
+    <w:lsdException w:name="Light List Accent 2" w:semiHidden="0" w:uiPriority="61" w:unhideWhenUsed="0"/>
+    <w:lsdException w:name="Light Grid Accent 2" w:semiHidden="0" w:uiPriority="62" w:unhideWhenUsed="0"/>
+    <w:lsdException w:name="Medium Shading 1 Accent 2" w:semiHidden="0" w:uiPriority="63" w:unhideWhenUsed="0"/>
+    <w:lsdException w:name="Medium Shading 2 Accent 2" w:semiHidden="0" w:uiPriority="64" w:unhideWhenUsed="0"/>
+    <w:lsdException w:name="Medium List 1 Accent 2" w:semiHidden="0" w:uiPriority="65" w:unhideWhenUsed="0"/>
+    <w:lsdException w:name="Medium List 2 Accent 2" w:semiHidden="0" w:uiPriority="66" w:unhideWhenUsed="0"/>
+    <w:lsdException w:name="Medium Grid 1 Accent 2" w:semiHidden="0" w:uiPriority="67" w:unhideWhenUsed="0"/>
+    <w:lsdException w:name="Medium Grid 2 Accent 2" w:semiHidden="0" w:uiPriority="68" w:unhideWhenUsed="0"/>
+    <w:lsdException w:name="Medium Grid 3 Accent 2" w:semiHidden="0" w:uiPriority="69" w:unhideWhenUsed="0"/>
+    <w:lsdException w:name="Dark List Accent 2" w:semiHidden="0" w:uiPriority="70" w:unhideWhenUsed="0"/>
+    <w:lsdException w:name="Colorful Shading Accent 2" w:semiHidden="0" w:uiPriority="71" w:unhideWhenUsed="0"/>
+    <w:lsdException w:name="Colorful List Accent 2" w:semiHidden="0" w:uiPriority="72" w:unhideWhenUsed="0"/>
+    <w:lsdException w:name="Colorful Grid Accent 2" w:semiHidden="0" w:uiPriority="73" w:unhideWhenUsed="0"/>
+    <w:lsdException w:name="Light Shading Accent 3" w:semiHidden="0" w:uiPriority="60" w:unhideWhenUsed="0"/>
+    <w:lsdException w:name="Light List Accent 3" w:semiHidden="0" w:uiPriority="61" w:unhideWhenUsed="0"/>
+    <w:lsdException w:name="Light Grid Accent 3" w:semiHidden="0" w:uiPriority="62" w:unhideWhenUsed="0"/>
+    <w:lsdException w:name="Medium Shading 1 Accent 3" w:semiHidden="0" w:uiPriority="63" w:unhideWhenUsed="0"/>
+    <w:lsdException w:name="Medium Shading 2 Accent 3" w:semiHidden="0" w:uiPriority="64" w:unhideWhenUsed="0"/>
+    <w:lsdException w:name="Medium List 1 Accent 3" w:semiHidden="0" w:uiPriority="65" w:unhideWhenUsed="0"/>
+    <w:lsdException w:name="Medium List 2 Accent 3" w:semiHidden="0" w:uiPriority="66" w:unhideWhenUsed="0"/>
+    <w:lsdException w:name="Medium Grid 1 Accent 3" w:semiHidden="0" w:uiPriority="67" w:unhideWhenUsed="0"/>
+    <w:lsdException w:name="Medium Grid 2 Accent 3" w:semiHidden="0" w:uiPriority="68" w:unhideWhenUsed="0"/>
+    <w:lsdException w:name="Medium Grid 3 Accent 3" w:semiHidden="0" w:uiPriority="69" w:unhideWhenUsed="0"/>
+    <w:lsdException w:name="Dark List Accent 3" w:semiHidden="0" w:uiPriority="70" w:unhideWhenUsed="0"/>
+    <w:lsdException w:name="Colorful Shading Accent 3" w:semiHidden="0" w:uiPriority="71" w:unhideWhenUsed="0"/>
+    <w:lsdException w:name="Colorful List Accent 3" w:semiHidden="0" w:uiPriority="72" w:unhideWhenUsed="0"/>
+    <w:lsdException w:name="Colorful Grid Accent 3" w:semiHidden="0" w:uiPriority="73" w:unhideWhenUsed="0"/>
+    <w:lsdException w:name="Light Shading Accent 4" w:semiHidden="0" w:uiPriority="60" w:unhideWhenUsed="0"/>
+    <w:lsdException w:name="Light List Accent 4" w:semiHidden="0" w:uiPriority="61" w:unhideWhenUsed="0"/>
+    <w:lsdException w:name="Light Grid Accent 4" w:semiHidden="0" w:uiPriority="62" w:unhideWhenUsed="0"/>
+    <w:lsdException w:name="Medium Shading 1 Accent 4" w:semiHidden="0" w:uiPriority="63" w:unhideWhenUsed="0"/>
+    <w:lsdException w:name="Medium Shading 2 Accent 4" w:semiHidden="0" w:uiPriority="64" w:unhideWhenUsed="0"/>
+    <w:lsdException w:name="Medium List 1 Accent 4" w:semiHidden="0" w:uiPriority="65" w:unhideWhenUsed="0"/>
+    <w:lsdException w:name="Medium List 2 Accent 4" w:semiHidden="0" w:uiPriority="66" w:unhideWhenUsed="0"/>
+    <w:lsdException w:name="Medium Grid 1 Accent 4" w:semiHidden="0" w:uiPriority="67" w:unhideWhenUsed="0"/>
+    <w:lsdException w:name="Medium Grid 2 Accent 4" w:semiHidden="0" w:uiPriority="68" w:unhideWhenUsed="0"/>
+    <w:lsdException w:name="Medium Grid 3 Accent 4" w:semiHidden="0" w:uiPriority="69" w:unhideWhenUsed="0"/>
+    <w:lsdException w:name="Dark List Accent 4" w:semiHidden="0" w:uiPriority="70" w:unhideWhenUsed="0"/>
+    <w:lsdException w:name="Colorful Shading Accent 4" w:semiHidden="0" w:uiPriority="71" w:unhideWhenUsed="0"/>
+    <w:lsdException w:name="Colorful List Accent 4" w:semiHidden="0" w:uiPriority="72" w:unhideWhenUsed="0"/>
+    <w:lsdException w:name="Colorful Grid Accent 4" w:semiHidden="0" w:uiPriority="73" w:unhideWhenUsed="0"/>
+    <w:lsdException w:name="Light Shading Accent 5" w:semiHidden="0" w:uiPriority="60" w:unhideWhenUsed="0"/>
+    <w:lsdException w:name="Light List Accent 5" w:semiHidden="0" w:uiPriority="61" w:unhideWhenUsed="0"/>
+    <w:lsdException w:name="Light Grid Accent 5" w:semiHidden="0" w:uiPriority="62" w:unhideWhenUsed="0"/>
+    <w:lsdException w:name="Medium Shading 1 Accent 5" w:semiHidden="0" w:uiPriority="63" w:unhideWhenUsed="0"/>
+    <w:lsdException w:name="Medium Shading 2 Accent 5" w:semiHidden="0" w:uiPriority="64" w:unhideWhenUsed="0"/>
+    <w:lsdException w:name="Medium List 1 Accent 5" w:semiHidden="0" w:uiPriority="65" w:unhideWhenUsed="0"/>
+    <w:lsdException w:name="Medium List 2 Accent 5" w:semiHidden="0" w:uiPriority="66" w:unhideWhenUsed="0"/>
+    <w:lsdException w:name="Medium Grid 1 Accent 5" w:semiHidden="0" w:uiPriority="67" w:unhideWhenUsed="0"/>
+    <w:lsdException w:name="Medium Grid 2 Accent 5" w:semiHidden="0" w:uiPriority="68" w:unhideWhenUsed="0"/>
+    <w:lsdException w:name="Medium Grid 3 Accent 5" w:semiHidden="0" w:uiPriority="69" w:unhideWhenUsed="0"/>
+    <w:lsdException w:name="Dark List Accent 5" w:semiHidden="0" w:uiPriority="70" w:unhideWhenUsed="0"/>
+    <w:lsdException w:name="Colorful Shading Accent 5" w:semiHidden="0" w:uiPriority="71" w:unhideWhenUsed="0"/>
+    <w:lsdException w:name="Colorful List Accent 5" w:semiHidden="0" w:uiPriority="72" w:unhideWhenUsed="0"/>
+    <w:lsdException w:name="Colorful Grid Accent 5" w:semiHidden="0" w:uiPriority="73" w:unhideWhenUsed="0"/>
+    <w:lsdException w:name="Light Shading Accent 6" w:semiHidden="0" w:uiPriority="60" w:unhideWhenUsed="0"/>
+    <w:lsdException w:name="Light List Accent 6" w:semiHidden="0" w:uiPriority="61" w:unhideWhenUsed="0"/>
+    <w:lsdException w:name="Light Grid Accent 6" w:semiHidden="0" w:uiPriority="62" w:unhideWhenUsed="0"/>
+    <w:lsdException w:name="Medium Shading 1 Accent 6" w:semiHidden="0" w:uiPriority="63" w:unhideWhenUsed="0"/>
+    <w:lsdException w:name="Medium Shading 2 Accent 6" w:semiHidden="0" w:uiPriority="64" w:unhideWhenUsed="0"/>
+    <w:lsdException w:name="Medium List 1 Accent 6" w:semiHidden="0" w:uiPriority="65" w:unhideWhenUsed="0"/>
+    <w:lsdException w:name="Medium List 2 Accent 6" w:semiHidden="0" w:uiPriority="66" w:unhideWhenUsed="0"/>
+    <w:lsdException w:name="Medium Grid 1 Accent 6" w:semiHidden="0" w:uiPriority="67" w:unhideWhenUsed="0"/>
+    <w:lsdException w:name="Medium Grid 2 Accent 6" w:semiHidden="0" w:uiPriority="68" w:unhideWhenUsed="0"/>
+    <w:lsdException w:name="Medium Grid 3 Accent 6" w:semiHidden="0" w:uiPriority="69" w:unhideWhenUsed="0"/>
+    <w:lsdException w:name="Dark List Accent 6" w:semiHidden="0" w:uiPriority="70" w:unhideWhenUsed="0"/>
+    <w:lsdException w:name="Colorful Shading Accent 6" w:semiHidden="0" w:uiPriority="71" w:unhideWhenUsed="0"/>
+    <w:lsdException w:name="Colorful List Accent 6" w:semiHidden="0" w:uiPriority="72" w:unhideWhenUsed="0"/>
+    <w:lsdException w:name="Colorful Grid Accent 6" w:semiHidden="0" w:uiPriority="73" w:unhideWhenUsed="0"/>
+    <w:lsdException w:name="Subtle Emphasis" w:semiHidden="0" w:uiPriority="19" w:unhideWhenUsed="0" w:qFormat="1"/>
+    <w:lsdException w:name="Intense Emphasis" w:semiHidden="0" w:uiPriority="21" w:unhideWhenUsed="0" w:qFormat="1"/>
+    <w:lsdException w:name="Subtle Reference" w:semiHidden="0" w:uiPriority="31" w:unhideWhenUsed="0" w:qFormat="1"/>
+    <w:lsdException w:name="Intense Reference" w:semiHidden="0" w:uiPriority="32" w:unhideWhenUsed="0" w:qFormat="1"/>
+    <w:lsdException w:name="Book Title" w:semiHidden="0" w:uiPriority="33" w:unhideWhenUsed="0" w:qFormat="1"/>
+    <w:lsdException w:name="Bibliography" w:uiPriority="37"/>
+    <w:lsdException w:name="TOC Heading" w:uiPriority="39" w:qFormat="1"/>
   </w:latentStyles>
   <w:style w:type="paragraph" w:default="1" w:styleId="Normal">
     <w:name w:val="Normal"/>
@@ -5044,6 +4888,389 @@
       <w:ind w:left="720"/>
       <w:contextualSpacing/>
     </w:pPr>
+  </w:style>
+  <w:style w:type="paragraph" w:styleId="BalloonText">
+    <w:name w:val="Balloon Text"/>
+    <w:basedOn w:val="Normal"/>
+    <w:link w:val="BalloonTextChar"/>
+    <w:uiPriority w:val="99"/>
+    <w:semiHidden/>
+    <w:unhideWhenUsed/>
+    <w:rsid w:val="006444EE"/>
+    <w:pPr>
+      <w:spacing w:after="0" w:line="240" w:lineRule="auto"/>
+    </w:pPr>
+    <w:rPr>
+      <w:rFonts w:ascii="Tahoma" w:hAnsi="Tahoma" w:cs="Tahoma"/>
+      <w:sz w:val="16"/>
+      <w:szCs w:val="16"/>
+    </w:rPr>
+  </w:style>
+  <w:style w:type="character" w:customStyle="1" w:styleId="BalloonTextChar">
+    <w:name w:val="Balloon Text Char"/>
+    <w:basedOn w:val="DefaultParagraphFont"/>
+    <w:link w:val="BalloonText"/>
+    <w:uiPriority w:val="99"/>
+    <w:semiHidden/>
+    <w:rsid w:val="006444EE"/>
+    <w:rPr>
+      <w:rFonts w:ascii="Tahoma" w:hAnsi="Tahoma" w:cs="Tahoma"/>
+      <w:sz w:val="16"/>
+      <w:szCs w:val="16"/>
+    </w:rPr>
+  </w:style>
+</w:styles>
+</file>
+
+<file path=word/stylesWithEffects.xml><?xml version="1.0" encoding="utf-8"?>
+<w:styles xmlns:wpc="http://schemas.microsoft.com/office/word/2010/wordprocessingCanvas" xmlns:mc="http://schemas.openxmlformats.org/markup-compatibility/2006" xmlns:o="urn:schemas-microsoft-com:office:office" xmlns:r="http://schemas.openxmlformats.org/officeDocument/2006/relationships" xmlns:m="http://schemas.openxmlformats.org/officeDocument/2006/math" xmlns:v="urn:schemas-microsoft-com:vml" xmlns:wp14="http://schemas.microsoft.com/office/word/2010/wordprocessingDrawing" xmlns:wp="http://schemas.openxmlformats.org/drawingml/2006/wordprocessingDrawing" xmlns:w10="urn:schemas-microsoft-com:office:word" xmlns:w="http://schemas.openxmlformats.org/wordprocessingml/2006/main" xmlns:w14="http://schemas.microsoft.com/office/word/2010/wordml" xmlns:wpg="http://schemas.microsoft.com/office/word/2010/wordprocessingGroup" xmlns:wpi="http://schemas.microsoft.com/office/word/2010/wordprocessingInk" xmlns:wne="http://schemas.microsoft.com/office/word/2006/wordml" xmlns:wps="http://schemas.microsoft.com/office/word/2010/wordprocessingShape" mc:Ignorable="w14 wp14">
+  <w:docDefaults>
+    <w:rPrDefault>
+      <w:rPr>
+        <w:rFonts w:asciiTheme="minorHAnsi" w:eastAsiaTheme="minorHAnsi" w:hAnsiTheme="minorHAnsi" w:cstheme="minorBidi"/>
+        <w:sz w:val="22"/>
+        <w:szCs w:val="22"/>
+        <w:lang w:val="en-US" w:eastAsia="en-US" w:bidi="ar-SA"/>
+      </w:rPr>
+    </w:rPrDefault>
+    <w:pPrDefault>
+      <w:pPr>
+        <w:spacing w:after="200" w:line="276" w:lineRule="auto"/>
+      </w:pPr>
+    </w:pPrDefault>
+  </w:docDefaults>
+  <w:latentStyles w:defLockedState="0" w:defUIPriority="99" w:defSemiHidden="1" w:defUnhideWhenUsed="1" w:defQFormat="0" w:count="267">
+    <w:lsdException w:name="Normal" w:semiHidden="0" w:uiPriority="0" w:unhideWhenUsed="0" w:qFormat="1"/>
+    <w:lsdException w:name="heading 1" w:semiHidden="0" w:uiPriority="9" w:unhideWhenUsed="0" w:qFormat="1"/>
+    <w:lsdException w:name="heading 2" w:uiPriority="9" w:qFormat="1"/>
+    <w:lsdException w:name="heading 3" w:uiPriority="9" w:qFormat="1"/>
+    <w:lsdException w:name="heading 4" w:uiPriority="9" w:qFormat="1"/>
+    <w:lsdException w:name="heading 5" w:uiPriority="9" w:qFormat="1"/>
+    <w:lsdException w:name="heading 6" w:uiPriority="9" w:qFormat="1"/>
+    <w:lsdException w:name="heading 7" w:uiPriority="9" w:qFormat="1"/>
+    <w:lsdException w:name="heading 8" w:uiPriority="9" w:qFormat="1"/>
+    <w:lsdException w:name="heading 9" w:uiPriority="9" w:qFormat="1"/>
+    <w:lsdException w:name="toc 1" w:uiPriority="39"/>
+    <w:lsdException w:name="toc 2" w:uiPriority="39"/>
+    <w:lsdException w:name="toc 3" w:uiPriority="39"/>
+    <w:lsdException w:name="toc 4" w:uiPriority="39"/>
+    <w:lsdException w:name="toc 5" w:uiPriority="39"/>
+    <w:lsdException w:name="toc 6" w:uiPriority="39"/>
+    <w:lsdException w:name="toc 7" w:uiPriority="39"/>
+    <w:lsdException w:name="toc 8" w:uiPriority="39"/>
+    <w:lsdException w:name="toc 9" w:uiPriority="39"/>
+    <w:lsdException w:name="caption" w:uiPriority="35" w:qFormat="1"/>
+    <w:lsdException w:name="Title" w:semiHidden="0" w:uiPriority="10" w:unhideWhenUsed="0" w:qFormat="1"/>
+    <w:lsdException w:name="Default Paragraph Font" w:uiPriority="1"/>
+    <w:lsdException w:name="Subtitle" w:semiHidden="0" w:uiPriority="11" w:unhideWhenUsed="0" w:qFormat="1"/>
+    <w:lsdException w:name="Strong" w:semiHidden="0" w:uiPriority="22" w:unhideWhenUsed="0" w:qFormat="1"/>
+    <w:lsdException w:name="Emphasis" w:semiHidden="0" w:uiPriority="20" w:unhideWhenUsed="0" w:qFormat="1"/>
+    <w:lsdException w:name="Table Grid" w:semiHidden="0" w:uiPriority="59" w:unhideWhenUsed="0"/>
+    <w:lsdException w:name="Placeholder Text" w:unhideWhenUsed="0"/>
+    <w:lsdException w:name="No Spacing" w:semiHidden="0" w:uiPriority="1" w:unhideWhenUsed="0" w:qFormat="1"/>
+    <w:lsdException w:name="Light Shading" w:semiHidden="0" w:uiPriority="60" w:unhideWhenUsed="0"/>
+    <w:lsdException w:name="Light List" w:semiHidden="0" w:uiPriority="61" w:unhideWhenUsed="0"/>
+    <w:lsdException w:name="Light Grid" w:semiHidden="0" w:uiPriority="62" w:unhideWhenUsed="0"/>
+    <w:lsdException w:name="Medium Shading 1" w:semiHidden="0" w:uiPriority="63" w:unhideWhenUsed="0"/>
+    <w:lsdException w:name="Medium Shading 2" w:semiHidden="0" w:uiPriority="64" w:unhideWhenUsed="0"/>
+    <w:lsdException w:name="Medium List 1" w:semiHidden="0" w:uiPriority="65" w:unhideWhenUsed="0"/>
+    <w:lsdException w:name="Medium List 2" w:semiHidden="0" w:uiPriority="66" w:unhideWhenUsed="0"/>
+    <w:lsdException w:name="Medium Grid 1" w:semiHidden="0" w:uiPriority="67" w:unhideWhenUsed="0"/>
+    <w:lsdException w:name="Medium Grid 2" w:semiHidden="0" w:uiPriority="68" w:unhideWhenUsed="0"/>
+    <w:lsdException w:name="Medium Grid 3" w:semiHidden="0" w:uiPriority="69" w:unhideWhenUsed="0"/>
+    <w:lsdException w:name="Dark List" w:semiHidden="0" w:uiPriority="70" w:unhideWhenUsed="0"/>
+    <w:lsdException w:name="Colorful Shading" w:semiHidden="0" w:uiPriority="71" w:unhideWhenUsed="0"/>
+    <w:lsdException w:name="Colorful List" w:semiHidden="0" w:uiPriority="72" w:unhideWhenUsed="0"/>
+    <w:lsdException w:name="Colorful Grid" w:semiHidden="0" w:uiPriority="73" w:unhideWhenUsed="0"/>
+    <w:lsdException w:name="Light Shading Accent 1" w:semiHidden="0" w:uiPriority="60" w:unhideWhenUsed="0"/>
+    <w:lsdException w:name="Light List Accent 1" w:semiHidden="0" w:uiPriority="61" w:unhideWhenUsed="0"/>
+    <w:lsdException w:name="Light Grid Accent 1" w:semiHidden="0" w:uiPriority="62" w:unhideWhenUsed="0"/>
+    <w:lsdException w:name="Medium Shading 1 Accent 1" w:semiHidden="0" w:uiPriority="63" w:unhideWhenUsed="0"/>
+    <w:lsdException w:name="Medium Shading 2 Accent 1" w:semiHidden="0" w:uiPriority="64" w:unhideWhenUsed="0"/>
+    <w:lsdException w:name="Medium List 1 Accent 1" w:semiHidden="0" w:uiPriority="65" w:unhideWhenUsed="0"/>
+    <w:lsdException w:name="Revision" w:unhideWhenUsed="0"/>
+    <w:lsdException w:name="List Paragraph" w:semiHidden="0" w:uiPriority="34" w:unhideWhenUsed="0" w:qFormat="1"/>
+    <w:lsdException w:name="Quote" w:semiHidden="0" w:uiPriority="29" w:unhideWhenUsed="0" w:qFormat="1"/>
+    <w:lsdException w:name="Intense Quote" w:semiHidden="0" w:uiPriority="30" w:unhideWhenUsed="0" w:qFormat="1"/>
+    <w:lsdException w:name="Medium List 2 Accent 1" w:semiHidden="0" w:uiPriority="66" w:unhideWhenUsed="0"/>
+    <w:lsdException w:name="Medium Grid 1 Accent 1" w:semiHidden="0" w:uiPriority="67" w:unhideWhenUsed="0"/>
+    <w:lsdException w:name="Medium Grid 2 Accent 1" w:semiHidden="0" w:uiPriority="68" w:unhideWhenUsed="0"/>
+    <w:lsdException w:name="Medium Grid 3 Accent 1" w:semiHidden="0" w:uiPriority="69" w:unhideWhenUsed="0"/>
+    <w:lsdException w:name="Dark List Accent 1" w:semiHidden="0" w:uiPriority="70" w:unhideWhenUsed="0"/>
+    <w:lsdException w:name="Colorful Shading Accent 1" w:semiHidden="0" w:uiPriority="71" w:unhideWhenUsed="0"/>
+    <w:lsdException w:name="Colorful List Accent 1" w:semiHidden="0" w:uiPriority="72" w:unhideWhenUsed="0"/>
+    <w:lsdException w:name="Colorful Grid Accent 1" w:semiHidden="0" w:uiPriority="73" w:unhideWhenUsed="0"/>
+    <w:lsdException w:name="Light Shading Accent 2" w:semiHidden="0" w:uiPriority="60" w:unhideWhenUsed="0"/>
+    <w:lsdException w:name="Light List Accent 2" w:semiHidden="0" w:uiPriority="61" w:unhideWhenUsed="0"/>
+    <w:lsdException w:name="Light Grid Accent 2" w:semiHidden="0" w:uiPriority="62" w:unhideWhenUsed="0"/>
+    <w:lsdException w:name="Medium Shading 1 Accent 2" w:semiHidden="0" w:uiPriority="63" w:unhideWhenUsed="0"/>
+    <w:lsdException w:name="Medium Shading 2 Accent 2" w:semiHidden="0" w:uiPriority="64" w:unhideWhenUsed="0"/>
+    <w:lsdException w:name="Medium List 1 Accent 2" w:semiHidden="0" w:uiPriority="65" w:unhideWhenUsed="0"/>
+    <w:lsdException w:name="Medium List 2 Accent 2" w:semiHidden="0" w:uiPriority="66" w:unhideWhenUsed="0"/>
+    <w:lsdException w:name="Medium Grid 1 Accent 2" w:semiHidden="0" w:uiPriority="67" w:unhideWhenUsed="0"/>
+    <w:lsdException w:name="Medium Grid 2 Accent 2" w:semiHidden="0" w:uiPriority="68" w:unhideWhenUsed="0"/>
+    <w:lsdException w:name="Medium Grid 3 Accent 2" w:semiHidden="0" w:uiPriority="69" w:unhideWhenUsed="0"/>
+    <w:lsdException w:name="Dark List Accent 2" w:semiHidden="0" w:uiPriority="70" w:unhideWhenUsed="0"/>
+    <w:lsdException w:name="Colorful Shading Accent 2" w:semiHidden="0" w:uiPriority="71" w:unhideWhenUsed="0"/>
+    <w:lsdException w:name="Colorful List Accent 2" w:semiHidden="0" w:uiPriority="72" w:unhideWhenUsed="0"/>
+    <w:lsdException w:name="Colorful Grid Accent 2" w:semiHidden="0" w:uiPriority="73" w:unhideWhenUsed="0"/>
+    <w:lsdException w:name="Light Shading Accent 3" w:semiHidden="0" w:uiPriority="60" w:unhideWhenUsed="0"/>
+    <w:lsdException w:name="Light List Accent 3" w:semiHidden="0" w:uiPriority="61" w:unhideWhenUsed="0"/>
+    <w:lsdException w:name="Light Grid Accent 3" w:semiHidden="0" w:uiPriority="62" w:unhideWhenUsed="0"/>
+    <w:lsdException w:name="Medium Shading 1 Accent 3" w:semiHidden="0" w:uiPriority="63" w:unhideWhenUsed="0"/>
+    <w:lsdException w:name="Medium Shading 2 Accent 3" w:semiHidden="0" w:uiPriority="64" w:unhideWhenUsed="0"/>
+    <w:lsdException w:name="Medium List 1 Accent 3" w:semiHidden="0" w:uiPriority="65" w:unhideWhenUsed="0"/>
+    <w:lsdException w:name="Medium List 2 Accent 3" w:semiHidden="0" w:uiPriority="66" w:unhideWhenUsed="0"/>
+    <w:lsdException w:name="Medium Grid 1 Accent 3" w:semiHidden="0" w:uiPriority="67" w:unhideWhenUsed="0"/>
+    <w:lsdException w:name="Medium Grid 2 Accent 3" w:semiHidden="0" w:uiPriority="68" w:unhideWhenUsed="0"/>
+    <w:lsdException w:name="Medium Grid 3 Accent 3" w:semiHidden="0" w:uiPriority="69" w:unhideWhenUsed="0"/>
+    <w:lsdException w:name="Dark List Accent 3" w:semiHidden="0" w:uiPriority="70" w:unhideWhenUsed="0"/>
+    <w:lsdException w:name="Colorful Shading Accent 3" w:semiHidden="0" w:uiPriority="71" w:unhideWhenUsed="0"/>
+    <w:lsdException w:name="Colorful List Accent 3" w:semiHidden="0" w:uiPriority="72" w:unhideWhenUsed="0"/>
+    <w:lsdException w:name="Colorful Grid Accent 3" w:semiHidden="0" w:uiPriority="73" w:unhideWhenUsed="0"/>
+    <w:lsdException w:name="Light Shading Accent 4" w:semiHidden="0" w:uiPriority="60" w:unhideWhenUsed="0"/>
+    <w:lsdException w:name="Light List Accent 4" w:semiHidden="0" w:uiPriority="61" w:unhideWhenUsed="0"/>
+    <w:lsdException w:name="Light Grid Accent 4" w:semiHidden="0" w:uiPriority="62" w:unhideWhenUsed="0"/>
+    <w:lsdException w:name="Medium Shading 1 Accent 4" w:semiHidden="0" w:uiPriority="63" w:unhideWhenUsed="0"/>
+    <w:lsdException w:name="Medium Shading 2 Accent 4" w:semiHidden="0" w:uiPriority="64" w:unhideWhenUsed="0"/>
+    <w:lsdException w:name="Medium List 1 Accent 4" w:semiHidden="0" w:uiPriority="65" w:unhideWhenUsed="0"/>
+    <w:lsdException w:name="Medium List 2 Accent 4" w:semiHidden="0" w:uiPriority="66" w:unhideWhenUsed="0"/>
+    <w:lsdException w:name="Medium Grid 1 Accent 4" w:semiHidden="0" w:uiPriority="67" w:unhideWhenUsed="0"/>
+    <w:lsdException w:name="Medium Grid 2 Accent 4" w:semiHidden="0" w:uiPriority="68" w:unhideWhenUsed="0"/>
+    <w:lsdException w:name="Medium Grid 3 Accent 4" w:semiHidden="0" w:uiPriority="69" w:unhideWhenUsed="0"/>
+    <w:lsdException w:name="Dark List Accent 4" w:semiHidden="0" w:uiPriority="70" w:unhideWhenUsed="0"/>
+    <w:lsdException w:name="Colorful Shading Accent 4" w:semiHidden="0" w:uiPriority="71" w:unhideWhenUsed="0"/>
+    <w:lsdException w:name="Colorful List Accent 4" w:semiHidden="0" w:uiPriority="72" w:unhideWhenUsed="0"/>
+    <w:lsdException w:name="Colorful Grid Accent 4" w:semiHidden="0" w:uiPriority="73" w:unhideWhenUsed="0"/>
+    <w:lsdException w:name="Light Shading Accent 5" w:semiHidden="0" w:uiPriority="60" w:unhideWhenUsed="0"/>
+    <w:lsdException w:name="Light List Accent 5" w:semiHidden="0" w:uiPriority="61" w:unhideWhenUsed="0"/>
+    <w:lsdException w:name="Light Grid Accent 5" w:semiHidden="0" w:uiPriority="62" w:unhideWhenUsed="0"/>
+    <w:lsdException w:name="Medium Shading 1 Accent 5" w:semiHidden="0" w:uiPriority="63" w:unhideWhenUsed="0"/>
+    <w:lsdException w:name="Medium Shading 2 Accent 5" w:semiHidden="0" w:uiPriority="64" w:unhideWhenUsed="0"/>
+    <w:lsdException w:name="Medium List 1 Accent 5" w:semiHidden="0" w:uiPriority="65" w:unhideWhenUsed="0"/>
+    <w:lsdException w:name="Medium List 2 Accent 5" w:semiHidden="0" w:uiPriority="66" w:unhideWhenUsed="0"/>
+    <w:lsdException w:name="Medium Grid 1 Accent 5" w:semiHidden="0" w:uiPriority="67" w:unhideWhenUsed="0"/>
+    <w:lsdException w:name="Medium Grid 2 Accent 5" w:semiHidden="0" w:uiPriority="68" w:unhideWhenUsed="0"/>
+    <w:lsdException w:name="Medium Grid 3 Accent 5" w:semiHidden="0" w:uiPriority="69" w:unhideWhenUsed="0"/>
+    <w:lsdException w:name="Dark List Accent 5" w:semiHidden="0" w:uiPriority="70" w:unhideWhenUsed="0"/>
+    <w:lsdException w:name="Colorful Shading Accent 5" w:semiHidden="0" w:uiPriority="71" w:unhideWhenUsed="0"/>
+    <w:lsdException w:name="Colorful List Accent 5" w:semiHidden="0" w:uiPriority="72" w:unhideWhenUsed="0"/>
+    <w:lsdException w:name="Colorful Grid Accent 5" w:semiHidden="0" w:uiPriority="73" w:unhideWhenUsed="0"/>
+    <w:lsdException w:name="Light Shading Accent 6" w:semiHidden="0" w:uiPriority="60" w:unhideWhenUsed="0"/>
+    <w:lsdException w:name="Light List Accent 6" w:semiHidden="0" w:uiPriority="61" w:unhideWhenUsed="0"/>
+    <w:lsdException w:name="Light Grid Accent 6" w:semiHidden="0" w:uiPriority="62" w:unhideWhenUsed="0"/>
+    <w:lsdException w:name="Medium Shading 1 Accent 6" w:semiHidden="0" w:uiPriority="63" w:unhideWhenUsed="0"/>
+    <w:lsdException w:name="Medium Shading 2 Accent 6" w:semiHidden="0" w:uiPriority="64" w:unhideWhenUsed="0"/>
+    <w:lsdException w:name="Medium List 1 Accent 6" w:semiHidden="0" w:uiPriority="65" w:unhideWhenUsed="0"/>
+    <w:lsdException w:name="Medium List 2 Accent 6" w:semiHidden="0" w:uiPriority="66" w:unhideWhenUsed="0"/>
+    <w:lsdException w:name="Medium Grid 1 Accent 6" w:semiHidden="0" w:uiPriority="67" w:unhideWhenUsed="0"/>
+    <w:lsdException w:name="Medium Grid 2 Accent 6" w:semiHidden="0" w:uiPriority="68" w:unhideWhenUsed="0"/>
+    <w:lsdException w:name="Medium Grid 3 Accent 6" w:semiHidden="0" w:uiPriority="69" w:unhideWhenUsed="0"/>
+    <w:lsdException w:name="Dark List Accent 6" w:semiHidden="0" w:uiPriority="70" w:unhideWhenUsed="0"/>
+    <w:lsdException w:name="Colorful Shading Accent 6" w:semiHidden="0" w:uiPriority="71" w:unhideWhenUsed="0"/>
+    <w:lsdException w:name="Colorful List Accent 6" w:semiHidden="0" w:uiPriority="72" w:unhideWhenUsed="0"/>
+    <w:lsdException w:name="Colorful Grid Accent 6" w:semiHidden="0" w:uiPriority="73" w:unhideWhenUsed="0"/>
+    <w:lsdException w:name="Subtle Emphasis" w:semiHidden="0" w:uiPriority="19" w:unhideWhenUsed="0" w:qFormat="1"/>
+    <w:lsdException w:name="Intense Emphasis" w:semiHidden="0" w:uiPriority="21" w:unhideWhenUsed="0" w:qFormat="1"/>
+    <w:lsdException w:name="Subtle Reference" w:semiHidden="0" w:uiPriority="31" w:unhideWhenUsed="0" w:qFormat="1"/>
+    <w:lsdException w:name="Intense Reference" w:semiHidden="0" w:uiPriority="32" w:unhideWhenUsed="0" w:qFormat="1"/>
+    <w:lsdException w:name="Book Title" w:semiHidden="0" w:uiPriority="33" w:unhideWhenUsed="0" w:qFormat="1"/>
+    <w:lsdException w:name="Bibliography" w:uiPriority="37"/>
+    <w:lsdException w:name="TOC Heading" w:uiPriority="39" w:qFormat="1"/>
+  </w:latentStyles>
+  <w:style w:type="paragraph" w:default="1" w:styleId="Normal">
+    <w:name w:val="Normal"/>
+    <w:qFormat/>
+  </w:style>
+  <w:style w:type="paragraph" w:styleId="Heading1">
+    <w:name w:val="heading 1"/>
+    <w:basedOn w:val="Normal"/>
+    <w:next w:val="Normal"/>
+    <w:link w:val="Heading1Char"/>
+    <w:uiPriority w:val="9"/>
+    <w:qFormat/>
+    <w:rsid w:val="00510202"/>
+    <w:pPr>
+      <w:keepNext/>
+      <w:keepLines/>
+      <w:spacing w:before="480" w:after="0"/>
+      <w:outlineLvl w:val="0"/>
+    </w:pPr>
+    <w:rPr>
+      <w:rFonts w:asciiTheme="majorHAnsi" w:eastAsiaTheme="majorEastAsia" w:hAnsiTheme="majorHAnsi" w:cstheme="majorBidi"/>
+      <w:b/>
+      <w:bCs/>
+      <w:color w:val="365F91" w:themeColor="accent1" w:themeShade="BF"/>
+      <w:sz w:val="28"/>
+      <w:szCs w:val="28"/>
+    </w:rPr>
+  </w:style>
+  <w:style w:type="character" w:default="1" w:styleId="DefaultParagraphFont">
+    <w:name w:val="Default Paragraph Font"/>
+    <w:uiPriority w:val="1"/>
+    <w:semiHidden/>
+    <w:unhideWhenUsed/>
+  </w:style>
+  <w:style w:type="table" w:default="1" w:styleId="TableNormal">
+    <w:name w:val="Normal Table"/>
+    <w:uiPriority w:val="99"/>
+    <w:semiHidden/>
+    <w:unhideWhenUsed/>
+    <w:tblPr>
+      <w:tblInd w:w="0" w:type="dxa"/>
+      <w:tblCellMar>
+        <w:top w:w="0" w:type="dxa"/>
+        <w:left w:w="108" w:type="dxa"/>
+        <w:bottom w:w="0" w:type="dxa"/>
+        <w:right w:w="108" w:type="dxa"/>
+      </w:tblCellMar>
+    </w:tblPr>
+  </w:style>
+  <w:style w:type="numbering" w:default="1" w:styleId="NoList">
+    <w:name w:val="No List"/>
+    <w:uiPriority w:val="99"/>
+    <w:semiHidden/>
+    <w:unhideWhenUsed/>
+  </w:style>
+  <w:style w:type="paragraph" w:styleId="Title">
+    <w:name w:val="Title"/>
+    <w:basedOn w:val="Normal"/>
+    <w:next w:val="Normal"/>
+    <w:link w:val="TitleChar"/>
+    <w:uiPriority w:val="10"/>
+    <w:qFormat/>
+    <w:rsid w:val="00510202"/>
+    <w:pPr>
+      <w:pBdr>
+        <w:bottom w:val="single" w:sz="8" w:space="4" w:color="4F81BD" w:themeColor="accent1"/>
+      </w:pBdr>
+      <w:spacing w:after="300" w:line="240" w:lineRule="auto"/>
+      <w:contextualSpacing/>
+    </w:pPr>
+    <w:rPr>
+      <w:rFonts w:asciiTheme="majorHAnsi" w:eastAsiaTheme="majorEastAsia" w:hAnsiTheme="majorHAnsi" w:cstheme="majorBidi"/>
+      <w:color w:val="17365D" w:themeColor="text2" w:themeShade="BF"/>
+      <w:spacing w:val="5"/>
+      <w:kern w:val="28"/>
+      <w:sz w:val="52"/>
+      <w:szCs w:val="52"/>
+    </w:rPr>
+  </w:style>
+  <w:style w:type="character" w:customStyle="1" w:styleId="TitleChar">
+    <w:name w:val="Title Char"/>
+    <w:basedOn w:val="DefaultParagraphFont"/>
+    <w:link w:val="Title"/>
+    <w:uiPriority w:val="10"/>
+    <w:rsid w:val="00510202"/>
+    <w:rPr>
+      <w:rFonts w:asciiTheme="majorHAnsi" w:eastAsiaTheme="majorEastAsia" w:hAnsiTheme="majorHAnsi" w:cstheme="majorBidi"/>
+      <w:color w:val="17365D" w:themeColor="text2" w:themeShade="BF"/>
+      <w:spacing w:val="5"/>
+      <w:kern w:val="28"/>
+      <w:sz w:val="52"/>
+      <w:szCs w:val="52"/>
+    </w:rPr>
+  </w:style>
+  <w:style w:type="character" w:customStyle="1" w:styleId="Heading1Char">
+    <w:name w:val="Heading 1 Char"/>
+    <w:basedOn w:val="DefaultParagraphFont"/>
+    <w:link w:val="Heading1"/>
+    <w:uiPriority w:val="9"/>
+    <w:rsid w:val="00510202"/>
+    <w:rPr>
+      <w:rFonts w:asciiTheme="majorHAnsi" w:eastAsiaTheme="majorEastAsia" w:hAnsiTheme="majorHAnsi" w:cstheme="majorBidi"/>
+      <w:b/>
+      <w:bCs/>
+      <w:color w:val="365F91" w:themeColor="accent1" w:themeShade="BF"/>
+      <w:sz w:val="28"/>
+      <w:szCs w:val="28"/>
+    </w:rPr>
+  </w:style>
+  <w:style w:type="paragraph" w:styleId="NormalWeb">
+    <w:name w:val="Normal (Web)"/>
+    <w:basedOn w:val="Normal"/>
+    <w:uiPriority w:val="99"/>
+    <w:semiHidden/>
+    <w:unhideWhenUsed/>
+    <w:rsid w:val="00B7057D"/>
+    <w:pPr>
+      <w:spacing w:before="100" w:beforeAutospacing="1" w:after="100" w:afterAutospacing="1" w:line="240" w:lineRule="auto"/>
+    </w:pPr>
+    <w:rPr>
+      <w:rFonts w:ascii="Times New Roman" w:eastAsia="Times New Roman" w:hAnsi="Times New Roman" w:cs="Times New Roman"/>
+      <w:sz w:val="24"/>
+      <w:szCs w:val="24"/>
+    </w:rPr>
+  </w:style>
+  <w:style w:type="paragraph" w:styleId="Caption">
+    <w:name w:val="caption"/>
+    <w:basedOn w:val="Normal"/>
+    <w:next w:val="Normal"/>
+    <w:uiPriority w:val="35"/>
+    <w:unhideWhenUsed/>
+    <w:qFormat/>
+    <w:rsid w:val="00D1444F"/>
+    <w:pPr>
+      <w:spacing w:line="240" w:lineRule="auto"/>
+    </w:pPr>
+    <w:rPr>
+      <w:i/>
+      <w:iCs/>
+      <w:color w:val="1F497D" w:themeColor="text2"/>
+      <w:sz w:val="18"/>
+      <w:szCs w:val="18"/>
+    </w:rPr>
+  </w:style>
+  <w:style w:type="character" w:styleId="PlaceholderText">
+    <w:name w:val="Placeholder Text"/>
+    <w:basedOn w:val="DefaultParagraphFont"/>
+    <w:uiPriority w:val="99"/>
+    <w:semiHidden/>
+    <w:rsid w:val="00D1444F"/>
+    <w:rPr>
+      <w:color w:val="808080"/>
+    </w:rPr>
+  </w:style>
+  <w:style w:type="paragraph" w:styleId="ListParagraph">
+    <w:name w:val="List Paragraph"/>
+    <w:basedOn w:val="Normal"/>
+    <w:uiPriority w:val="34"/>
+    <w:qFormat/>
+    <w:rsid w:val="00FD797A"/>
+    <w:pPr>
+      <w:ind w:left="720"/>
+      <w:contextualSpacing/>
+    </w:pPr>
+  </w:style>
+  <w:style w:type="paragraph" w:styleId="BalloonText">
+    <w:name w:val="Balloon Text"/>
+    <w:basedOn w:val="Normal"/>
+    <w:link w:val="BalloonTextChar"/>
+    <w:uiPriority w:val="99"/>
+    <w:semiHidden/>
+    <w:unhideWhenUsed/>
+    <w:rsid w:val="006444EE"/>
+    <w:pPr>
+      <w:spacing w:after="0" w:line="240" w:lineRule="auto"/>
+    </w:pPr>
+    <w:rPr>
+      <w:rFonts w:ascii="Tahoma" w:hAnsi="Tahoma" w:cs="Tahoma"/>
+      <w:sz w:val="16"/>
+      <w:szCs w:val="16"/>
+    </w:rPr>
+  </w:style>
+  <w:style w:type="character" w:customStyle="1" w:styleId="BalloonTextChar">
+    <w:name w:val="Balloon Text Char"/>
+    <w:basedOn w:val="DefaultParagraphFont"/>
+    <w:link w:val="BalloonText"/>
+    <w:uiPriority w:val="99"/>
+    <w:semiHidden/>
+    <w:rsid w:val="006444EE"/>
+    <w:rPr>
+      <w:rFonts w:ascii="Tahoma" w:hAnsi="Tahoma" w:cs="Tahoma"/>
+      <w:sz w:val="16"/>
+      <w:szCs w:val="16"/>
+    </w:rPr>
   </w:style>
 </w:styles>
 </file>
@@ -5338,7 +5565,7 @@
 </file>
 
 <file path=customXml/itemProps1.xml><?xml version="1.0" encoding="utf-8"?>
-<ds:datastoreItem xmlns:ds="http://schemas.openxmlformats.org/officeDocument/2006/customXml" ds:itemID="{CD93E246-0273-40DB-9AE7-EAEC669EA5EA}">
+<ds:datastoreItem xmlns:ds="http://schemas.openxmlformats.org/officeDocument/2006/customXml" ds:itemID="{3E7F59FC-7589-446C-9F7D-549550456FF7}">
   <ds:schemaRefs>
     <ds:schemaRef ds:uri="http://schemas.openxmlformats.org/officeDocument/2006/bibliography"/>
   </ds:schemaRefs>

</xml_diff>

<commit_message>
Updated the report to include a reference to the github repo.
</commit_message>
<xml_diff>
--- a/report/JET_Audio_Encoder_Report.docx
+++ b/report/JET_Audio_Encoder_Report.docx
@@ -276,15 +276,13 @@
         <w:t>The first stage in the compres</w:t>
       </w:r>
       <w:r>
-        <w:t xml:space="preserve">sion pipeline is a </w:t>
-      </w:r>
-      <w:proofErr w:type="spellStart"/>
-      <w:r>
-        <w:t>polyphase</w:t>
-      </w:r>
-      <w:proofErr w:type="spellEnd"/>
-      <w:r>
-        <w:t xml:space="preserve"> fi</w:t>
+        <w:t>sion pipeline is a poly</w:t>
+      </w:r>
+      <w:r>
+        <w:t>-</w:t>
+      </w:r>
+      <w:r>
+        <w:t>phase fi</w:t>
       </w:r>
       <w:r>
         <w:t>l</w:t>
@@ -375,14 +373,27 @@
       <w:r>
         <w:t xml:space="preserve">Figure </w:t>
       </w:r>
-      <w:fldSimple w:instr=" SEQ Figure \* ARABIC ">
-        <w:r>
-          <w:rPr>
-            <w:noProof/>
-          </w:rPr>
-          <w:t>1</w:t>
-        </w:r>
-      </w:fldSimple>
+      <w:r>
+        <w:fldChar w:fldCharType="begin"/>
+      </w:r>
+      <w:r>
+        <w:instrText xml:space="preserve"> SEQ Figure \* ARABIC </w:instrText>
+      </w:r>
+      <w:r>
+        <w:fldChar w:fldCharType="separate"/>
+      </w:r>
+      <w:r>
+        <w:rPr>
+          <w:noProof/>
+        </w:rPr>
+        <w:t>1</w:t>
+      </w:r>
+      <w:r>
+        <w:rPr>
+          <w:noProof/>
+        </w:rPr>
+        <w:fldChar w:fldCharType="end"/>
+      </w:r>
       <w:r>
         <w:t xml:space="preserve">: The frequency response of a 4-band filter bank, which will split an incoming signal into four separate </w:t>
       </w:r>
@@ -463,7 +474,13 @@
         <w:t>l</w:t>
       </w:r>
       <w:r>
-        <w:t xml:space="preserve">ts in no additional samples being created by the filter bank. Ideally, the decimation will result in no loss of signal fidelity since the filtering has left each </w:t>
+        <w:t>ts in no additional samples being created by the filter bank.</w:t>
+      </w:r>
+      <w:r>
+        <w:t xml:space="preserve"> </w:t>
+      </w:r>
+      <w:r>
+        <w:t xml:space="preserve"> Ideally, the decimation will result in no loss of signal fidelity since the filtering has left each </w:t>
       </w:r>
       <w:proofErr w:type="spellStart"/>
       <w:r>
@@ -619,7 +636,13 @@
         <w:t xml:space="preserve"> as well</w:t>
       </w:r>
       <w:r>
-        <w:t xml:space="preserve">. Specialized filters can be designed that contain desirable properties for audio processing, but this requires careful design choices, possibly optimization techniques, audio domain knowledge, and experience. On the other hand, a generic </w:t>
+        <w:t xml:space="preserve">. Specialized filters can be designed that contain desirable properties for audio processing, but this requires careful design choices, possibly optimization techniques, audio domain knowledge, and experience. </w:t>
+      </w:r>
+      <w:r>
+        <w:t xml:space="preserve"> </w:t>
+      </w:r>
+      <w:r>
+        <w:t xml:space="preserve">On the other hand, a generic </w:t>
       </w:r>
       <w:proofErr w:type="spellStart"/>
       <w:r>
@@ -627,7 +650,13 @@
       </w:r>
       <w:proofErr w:type="spellEnd"/>
       <w:r>
-        <w:t xml:space="preserve"> filter can be generated quite quickly, which is sufficient for our needs and timeline. The run time of filter application does not depend on the complexity of the filter design, only on the final length of the filter, so the tradeoff is really between design </w:t>
+        <w:t xml:space="preserve"> filter can be generated quite quickly, which is sufficient for our needs and timeline. </w:t>
+      </w:r>
+      <w:r>
+        <w:t xml:space="preserve"> </w:t>
+      </w:r>
+      <w:r>
+        <w:t xml:space="preserve">The run time of filter application does not depend on the complexity of the filter design, only on the final length of the filter, so the tradeoff is really between design </w:t>
       </w:r>
       <w:proofErr w:type="gramStart"/>
       <w:r>
@@ -695,7 +724,19 @@
         <w:rPr>
           <w:rFonts w:eastAsiaTheme="minorEastAsia"/>
         </w:rPr>
-        <w:t xml:space="preserve">. In our application, for each incoming signal window of </w:t>
+        <w:t xml:space="preserve">. </w:t>
+      </w:r>
+      <w:r>
+        <w:rPr>
+          <w:rFonts w:eastAsiaTheme="minorEastAsia"/>
+        </w:rPr>
+        <w:t xml:space="preserve"> </w:t>
+      </w:r>
+      <w:r>
+        <w:rPr>
+          <w:rFonts w:eastAsiaTheme="minorEastAsia"/>
+        </w:rPr>
+        <w:t xml:space="preserve">In our application, for each incoming signal window of </w:t>
       </w:r>
       <w:proofErr w:type="gramStart"/>
       <w:r>
@@ -1086,13 +1127,7 @@
                         <w:rPr>
                           <w:rFonts w:ascii="Cambria Math" w:hAnsi="Cambria Math"/>
                         </w:rPr>
-                        <m:t>ba</m:t>
-                      </m:r>
-                      <m:r>
-                        <w:rPr>
-                          <w:rFonts w:ascii="Cambria Math" w:hAnsi="Cambria Math"/>
-                        </w:rPr>
-                        <m:t>nds</m:t>
+                        <m:t>bands</m:t>
                       </m:r>
                     </m:sub>
                   </m:sSub>
@@ -1335,7 +1370,19 @@
         <w:rPr>
           <w:rFonts w:eastAsiaTheme="minorEastAsia"/>
         </w:rPr>
-        <w:t xml:space="preserve"> Then the computational cost of the filterbank for the entire audio file is</w:t>
+        <w:t xml:space="preserve"> </w:t>
+      </w:r>
+      <w:r>
+        <w:rPr>
+          <w:rFonts w:eastAsiaTheme="minorEastAsia"/>
+        </w:rPr>
+        <w:t xml:space="preserve"> </w:t>
+      </w:r>
+      <w:r>
+        <w:rPr>
+          <w:rFonts w:eastAsiaTheme="minorEastAsia"/>
+        </w:rPr>
+        <w:t>Then the computational cost of the filterbank for the entire audio file is</w:t>
       </w:r>
     </w:p>
     <w:p>
@@ -2000,7 +2047,13 @@
         <w:t>d</w:t>
       </w:r>
       <w:r>
-        <w:t xml:space="preserve">ingly, this step must carefully pack all of the information required for audio reconstruction, to be recovered during the reverse processing step. This step essentially takes the audio data stream, along </w:t>
+        <w:t xml:space="preserve">ingly, this step must carefully pack all of the information required for audio reconstruction, to be recovered during the reverse processing step. </w:t>
+      </w:r>
+      <w:r>
+        <w:t xml:space="preserve"> </w:t>
+      </w:r>
+      <w:r>
+        <w:t xml:space="preserve">This step essentially takes the audio data stream, along </w:t>
       </w:r>
       <w:r>
         <w:t>with a small collection of meta</w:t>
@@ -2014,7 +2067,13 @@
       </w:r>
       <w:proofErr w:type="spellEnd"/>
       <w:r>
-        <w:t>), and stuffs it all into a byte buffer. The resulting byte buffer can then be passed along to the byte related processing steps, which need know nothing about the audio/signal side of the pipeline.</w:t>
+        <w:t xml:space="preserve">), and stuffs it all into a byte buffer. </w:t>
+      </w:r>
+      <w:r>
+        <w:t xml:space="preserve"> </w:t>
+      </w:r>
+      <w:r>
+        <w:t>The resulting byte buffer can then be passed along to the byte related processing steps, which need know nothing about the audio/signal side of the pipeline.</w:t>
       </w:r>
     </w:p>
     <w:p>
@@ -2706,10 +2765,28 @@
         <w:rPr>
           <w:rFonts w:eastAsiaTheme="minorEastAsia"/>
         </w:rPr>
-        <w:t xml:space="preserve">, this reduces to the above equation. </w:t>
-      </w:r>
-      <w:r>
-        <w:t xml:space="preserve">For sections of the audio stream that do not make use of the full dynamic range, this can result in increased accuracy. The tradeoff is that we must store two additional values per window for use during the reverse processing step. </w:t>
+        <w:t>, this reduces to the above equation.</w:t>
+      </w:r>
+      <w:r>
+        <w:rPr>
+          <w:rFonts w:eastAsiaTheme="minorEastAsia"/>
+        </w:rPr>
+        <w:t xml:space="preserve"> </w:t>
+      </w:r>
+      <w:r>
+        <w:rPr>
+          <w:rFonts w:eastAsiaTheme="minorEastAsia"/>
+        </w:rPr>
+        <w:t xml:space="preserve"> </w:t>
+      </w:r>
+      <w:r>
+        <w:t xml:space="preserve">For sections of the audio stream that do not make use of the full dynamic range, this can result in increased accuracy. </w:t>
+      </w:r>
+      <w:r>
+        <w:t xml:space="preserve"> </w:t>
+      </w:r>
+      <w:r>
+        <w:t xml:space="preserve">The tradeoff is that we must store two additional values per window for use during the reverse processing step. </w:t>
       </w:r>
     </w:p>
     <w:p>
@@ -2883,14 +2960,27 @@
       <w:r>
         <w:t xml:space="preserve">Figure </w:t>
       </w:r>
-      <w:fldSimple w:instr=" SEQ Figure \* ARABIC ">
-        <w:r>
-          <w:rPr>
-            <w:noProof/>
-          </w:rPr>
-          <w:t>2</w:t>
-        </w:r>
-      </w:fldSimple>
+      <w:r>
+        <w:fldChar w:fldCharType="begin"/>
+      </w:r>
+      <w:r>
+        <w:instrText xml:space="preserve"> SEQ Figure \* ARABIC </w:instrText>
+      </w:r>
+      <w:r>
+        <w:fldChar w:fldCharType="separate"/>
+      </w:r>
+      <w:r>
+        <w:rPr>
+          <w:noProof/>
+        </w:rPr>
+        <w:t>2</w:t>
+      </w:r>
+      <w:r>
+        <w:rPr>
+          <w:noProof/>
+        </w:rPr>
+        <w:fldChar w:fldCharType="end"/>
+      </w:r>
       <w:r>
         <w:t xml:space="preserve">: Illustration of the simple psycho-acoustic model. </w:t>
       </w:r>
@@ -3859,23 +3949,32 @@
     <w:p>
       <w:pPr>
         <w:ind w:firstLine="720"/>
+      </w:pPr>
+      <w:r>
+        <w:t>I</w:t>
+      </w:r>
+      <w:r>
+        <w:t>n the end, this provided a valuable experience using multiple algorithms with adjustable parameters, to try accomplishing a task which has multiple competing outcomes.  An issue that is common in most all industry applications.  If the problem were to simply make the file smaller, it would be easy, but to try making it smaller, quickly, yet retain good sound quality, requires thought and careful application of theory.</w:t>
+      </w:r>
+    </w:p>
+    <w:p>
+      <w:r>
+        <w:t xml:space="preserve">To access the source code and run the compression pipeline yourself, you can clone the project from GitHub at:  </w:t>
+      </w:r>
+      <w:r>
+        <w:t>https://github.com/ericaddison/Algs_Term_Project.git</w:t>
+      </w:r>
+      <w:bookmarkStart w:id="0" w:name="_GoBack"/>
+      <w:bookmarkEnd w:id="0"/>
+    </w:p>
+    <w:p>
+      <w:pPr>
         <w:rPr>
           <w:b/>
           <w:noProof/>
           <w:sz w:val="28"/>
         </w:rPr>
       </w:pPr>
-      <w:r>
-        <w:t>I</w:t>
-      </w:r>
-      <w:r>
-        <w:t>n the end, this provided a valuable experience using multiple algorithms with adjustable parameters, to try accomplishing a task which has multiple competing outcomes.  An issue that is common in most all industry applications.  If the problem were to simply make the file smaller, it would be easy, but to try making it smaller, quickly, yet retain good sound quality</w:t>
-      </w:r>
-      <w:bookmarkStart w:id="0" w:name="_GoBack"/>
-      <w:bookmarkEnd w:id="0"/>
-      <w:r>
-        <w:t>, requires thought and careful application of theory.</w:t>
-      </w:r>
     </w:p>
     <w:p>
       <w:pPr>
@@ -3988,27 +4087,14 @@
       <w:r>
         <w:t xml:space="preserve">Figure </w:t>
       </w:r>
-      <w:r>
-        <w:fldChar w:fldCharType="begin"/>
-      </w:r>
-      <w:r>
-        <w:instrText xml:space="preserve"> SEQ Figure \* ARABIC </w:instrText>
-      </w:r>
-      <w:r>
-        <w:fldChar w:fldCharType="separate"/>
-      </w:r>
-      <w:r>
-        <w:rPr>
-          <w:noProof/>
-        </w:rPr>
-        <w:t>3</w:t>
-      </w:r>
-      <w:r>
-        <w:rPr>
-          <w:noProof/>
-        </w:rPr>
-        <w:fldChar w:fldCharType="end"/>
-      </w:r>
+      <w:fldSimple w:instr=" SEQ Figure \* ARABIC ">
+        <w:r>
+          <w:rPr>
+            <w:noProof/>
+          </w:rPr>
+          <w:t>3</w:t>
+        </w:r>
+      </w:fldSimple>
       <w:bookmarkEnd w:id="1"/>
       <w:r>
         <w:t>:</w:t>
@@ -4093,27 +4179,14 @@
       <w:r>
         <w:t xml:space="preserve">Figure </w:t>
       </w:r>
-      <w:r>
-        <w:fldChar w:fldCharType="begin"/>
-      </w:r>
-      <w:r>
-        <w:instrText xml:space="preserve"> SEQ Figure \* ARABIC </w:instrText>
-      </w:r>
-      <w:r>
-        <w:fldChar w:fldCharType="separate"/>
-      </w:r>
-      <w:r>
-        <w:rPr>
-          <w:noProof/>
-        </w:rPr>
-        <w:t>4</w:t>
-      </w:r>
-      <w:r>
-        <w:rPr>
-          <w:noProof/>
-        </w:rPr>
-        <w:fldChar w:fldCharType="end"/>
-      </w:r>
+      <w:fldSimple w:instr=" SEQ Figure \* ARABIC ">
+        <w:r>
+          <w:rPr>
+            <w:noProof/>
+          </w:rPr>
+          <w:t>4</w:t>
+        </w:r>
+      </w:fldSimple>
       <w:bookmarkEnd w:id="2"/>
       <w:r>
         <w:t>:</w:t>
@@ -4199,27 +4272,14 @@
       <w:r>
         <w:t xml:space="preserve">Figure </w:t>
       </w:r>
-      <w:r>
-        <w:fldChar w:fldCharType="begin"/>
-      </w:r>
-      <w:r>
-        <w:instrText xml:space="preserve"> SEQ Figure \* ARABIC </w:instrText>
-      </w:r>
-      <w:r>
-        <w:fldChar w:fldCharType="separate"/>
-      </w:r>
-      <w:r>
-        <w:rPr>
-          <w:noProof/>
-        </w:rPr>
-        <w:t>5</w:t>
-      </w:r>
-      <w:r>
-        <w:rPr>
-          <w:noProof/>
-        </w:rPr>
-        <w:fldChar w:fldCharType="end"/>
-      </w:r>
+      <w:fldSimple w:instr=" SEQ Figure \* ARABIC ">
+        <w:r>
+          <w:rPr>
+            <w:noProof/>
+          </w:rPr>
+          <w:t>5</w:t>
+        </w:r>
+      </w:fldSimple>
       <w:bookmarkEnd w:id="3"/>
       <w:r>
         <w:t>:</w:t>
@@ -4298,27 +4358,14 @@
       <w:r>
         <w:t xml:space="preserve">Figure </w:t>
       </w:r>
-      <w:r>
-        <w:fldChar w:fldCharType="begin"/>
-      </w:r>
-      <w:r>
-        <w:instrText xml:space="preserve"> SEQ Figure \* ARABIC </w:instrText>
-      </w:r>
-      <w:r>
-        <w:fldChar w:fldCharType="separate"/>
-      </w:r>
-      <w:r>
-        <w:rPr>
-          <w:noProof/>
-        </w:rPr>
-        <w:t>6</w:t>
-      </w:r>
-      <w:r>
-        <w:rPr>
-          <w:noProof/>
-        </w:rPr>
-        <w:fldChar w:fldCharType="end"/>
-      </w:r>
+      <w:fldSimple w:instr=" SEQ Figure \* ARABIC ">
+        <w:r>
+          <w:rPr>
+            <w:noProof/>
+          </w:rPr>
+          <w:t>6</w:t>
+        </w:r>
+      </w:fldSimple>
       <w:bookmarkEnd w:id="4"/>
       <w:r>
         <w:t>: Mean value of compression ratio vs. Adaptive Byte Buffer (0=&gt;not enabled, 1=&gt;enabled) for all input files.</w:t>
@@ -4919,6 +4966,17 @@
       <w:szCs w:val="16"/>
     </w:rPr>
   </w:style>
+  <w:style w:type="character" w:styleId="Hyperlink">
+    <w:name w:val="Hyperlink"/>
+    <w:basedOn w:val="DefaultParagraphFont"/>
+    <w:uiPriority w:val="99"/>
+    <w:unhideWhenUsed/>
+    <w:rsid w:val="001A5477"/>
+    <w:rPr>
+      <w:color w:val="0000FF" w:themeColor="hyperlink"/>
+      <w:u w:val="single"/>
+    </w:rPr>
+  </w:style>
 </w:styles>
 </file>
 
@@ -5272,6 +5330,17 @@
       <w:szCs w:val="16"/>
     </w:rPr>
   </w:style>
+  <w:style w:type="character" w:styleId="Hyperlink">
+    <w:name w:val="Hyperlink"/>
+    <w:basedOn w:val="DefaultParagraphFont"/>
+    <w:uiPriority w:val="99"/>
+    <w:unhideWhenUsed/>
+    <w:rsid w:val="001A5477"/>
+    <w:rPr>
+      <w:color w:val="0000FF" w:themeColor="hyperlink"/>
+      <w:u w:val="single"/>
+    </w:rPr>
+  </w:style>
 </w:styles>
 </file>
 
@@ -5565,7 +5634,7 @@
 </file>
 
 <file path=customXml/itemProps1.xml><?xml version="1.0" encoding="utf-8"?>
-<ds:datastoreItem xmlns:ds="http://schemas.openxmlformats.org/officeDocument/2006/customXml" ds:itemID="{3E7F59FC-7589-446C-9F7D-549550456FF7}">
+<ds:datastoreItem xmlns:ds="http://schemas.openxmlformats.org/officeDocument/2006/customXml" ds:itemID="{8D450F24-4ED7-4990-8035-D1AC8071C317}">
   <ds:schemaRefs>
     <ds:schemaRef ds:uri="http://schemas.openxmlformats.org/officeDocument/2006/bibliography"/>
   </ds:schemaRefs>

</xml_diff>